<commit_message>
ATAs dos dias 19.10 e 20.10
</commit_message>
<xml_diff>
--- a/documents/atas_de_reuniao/Outubro/17.10 atè 23.10/ATA - 19.10.docx
+++ b/documents/atas_de_reuniao/Outubro/17.10 atè 23.10/ATA - 19.10.docx
@@ -1,6 +1,6 @@
 
 <file path=word/document.xml><?xml version="1.0" encoding="utf-8"?>
-<w:document xmlns:wpc="http://schemas.microsoft.com/office/word/2010/wordprocessingCanvas" xmlns:cx="http://schemas.microsoft.com/office/drawing/2014/chartex" xmlns:mc="http://schemas.openxmlformats.org/markup-compatibility/2006" xmlns:o="urn:schemas-microsoft-com:office:office" xmlns:r="http://schemas.openxmlformats.org/officeDocument/2006/relationships" xmlns:m="http://schemas.openxmlformats.org/officeDocument/2006/math" xmlns:v="urn:schemas-microsoft-com:vml" xmlns:wp14="http://schemas.microsoft.com/office/word/2010/wordprocessingDrawing" xmlns:wp="http://schemas.openxmlformats.org/drawingml/2006/wordprocessingDrawing" xmlns:w10="urn:schemas-microsoft-com:office:word" xmlns:w="http://schemas.openxmlformats.org/wordprocessingml/2006/main" xmlns:w14="http://schemas.microsoft.com/office/word/2010/wordml" xmlns:w15="http://schemas.microsoft.com/office/word/2012/wordml" xmlns:w16se="http://schemas.microsoft.com/office/word/2015/wordml/symex" xmlns:wpg="http://schemas.microsoft.com/office/word/2010/wordprocessingGroup" xmlns:wpi="http://schemas.microsoft.com/office/word/2010/wordprocessingInk" xmlns:wne="http://schemas.microsoft.com/office/word/2006/wordml" xmlns:wps="http://schemas.microsoft.com/office/word/2010/wordprocessingShape" mc:Ignorable="w14 w15 w16se wp14">
+<w:document xmlns:wpc="http://schemas.microsoft.com/office/word/2010/wordprocessingCanvas" xmlns:cx="http://schemas.microsoft.com/office/drawing/2014/chartex" xmlns:cx1="http://schemas.microsoft.com/office/drawing/2015/9/8/chartex" xmlns:cx2="http://schemas.microsoft.com/office/drawing/2015/10/21/chartex" xmlns:cx3="http://schemas.microsoft.com/office/drawing/2016/5/9/chartex" xmlns:cx4="http://schemas.microsoft.com/office/drawing/2016/5/10/chartex" xmlns:cx5="http://schemas.microsoft.com/office/drawing/2016/5/11/chartex" xmlns:cx6="http://schemas.microsoft.com/office/drawing/2016/5/12/chartex" xmlns:cx7="http://schemas.microsoft.com/office/drawing/2016/5/13/chartex" xmlns:cx8="http://schemas.microsoft.com/office/drawing/2016/5/14/chartex" xmlns:mc="http://schemas.openxmlformats.org/markup-compatibility/2006" xmlns:aink="http://schemas.microsoft.com/office/drawing/2016/ink" xmlns:am3d="http://schemas.microsoft.com/office/drawing/2017/model3d" xmlns:o="urn:schemas-microsoft-com:office:office" xmlns:r="http://schemas.openxmlformats.org/officeDocument/2006/relationships" xmlns:m="http://schemas.openxmlformats.org/officeDocument/2006/math" xmlns:v="urn:schemas-microsoft-com:vml" xmlns:wp14="http://schemas.microsoft.com/office/word/2010/wordprocessingDrawing" xmlns:wp="http://schemas.openxmlformats.org/drawingml/2006/wordprocessingDrawing" xmlns:w10="urn:schemas-microsoft-com:office:word" xmlns:w="http://schemas.openxmlformats.org/wordprocessingml/2006/main" xmlns:w14="http://schemas.microsoft.com/office/word/2010/wordml" xmlns:w15="http://schemas.microsoft.com/office/word/2012/wordml" xmlns:w16cex="http://schemas.microsoft.com/office/word/2018/wordml/cex" xmlns:w16cid="http://schemas.microsoft.com/office/word/2016/wordml/cid" xmlns:w16="http://schemas.microsoft.com/office/word/2018/wordml" xmlns:w16se="http://schemas.microsoft.com/office/word/2015/wordml/symex" xmlns:wpg="http://schemas.microsoft.com/office/word/2010/wordprocessingGroup" xmlns:wpi="http://schemas.microsoft.com/office/word/2010/wordprocessingInk" xmlns:wne="http://schemas.microsoft.com/office/word/2006/wordml" xmlns:wps="http://schemas.microsoft.com/office/word/2010/wordprocessingShape" mc:Ignorable="w14 w15 w16se w16cid w16 w16cex wp14">
   <w:body>
     <w:p>
       <w:pPr>
@@ -14,26 +14,21 @@
       </w:pPr>
       <w:r>
         <w:rPr>
-          <w:rFonts w:ascii="Arial" w:hAnsi="Arial"/>
-          <w:b/>
           <w:noProof/>
-          <w:color w:val="00B0F0"/>
-          <w:sz w:val="40"/>
-          <w:lang w:eastAsia="pt-BR"/>
         </w:rPr>
         <w:drawing>
-          <wp:anchor distT="0" distB="0" distL="114300" distR="114300" simplePos="0" relativeHeight="251673600" behindDoc="0" locked="0" layoutInCell="1" allowOverlap="1" wp14:anchorId="6668DAA6" wp14:editId="48C210D2">
+          <wp:anchor distT="0" distB="0" distL="114300" distR="114300" simplePos="0" relativeHeight="251676672" behindDoc="0" locked="0" layoutInCell="1" allowOverlap="1" wp14:anchorId="1751628C" wp14:editId="2970D5EF">
             <wp:simplePos x="0" y="0"/>
-            <wp:positionH relativeFrom="margin">
-              <wp:align>left</wp:align>
+            <wp:positionH relativeFrom="column">
+              <wp:posOffset>-66675</wp:posOffset>
             </wp:positionH>
             <wp:positionV relativeFrom="paragraph">
-              <wp:posOffset>9525</wp:posOffset>
+              <wp:posOffset>0</wp:posOffset>
             </wp:positionV>
-            <wp:extent cx="2636198" cy="2305050"/>
+            <wp:extent cx="2743200" cy="2618105"/>
             <wp:effectExtent l="0" t="0" r="0" b="0"/>
             <wp:wrapSquare wrapText="bothSides"/>
-            <wp:docPr id="1" name="Imagem 1" descr="Uma imagem contendo Forma&#10;&#10;Descrição gerada automaticamente"/>
+            <wp:docPr id="3" name="Imagem 3"/>
             <wp:cNvGraphicFramePr>
               <a:graphicFrameLocks xmlns:a="http://schemas.openxmlformats.org/drawingml/2006/main" noChangeAspect="1"/>
             </wp:cNvGraphicFramePr>
@@ -41,8 +36,10 @@
               <a:graphicData uri="http://schemas.openxmlformats.org/drawingml/2006/picture">
                 <pic:pic xmlns:pic="http://schemas.openxmlformats.org/drawingml/2006/picture">
                   <pic:nvPicPr>
-                    <pic:cNvPr id="1" name="Imagem 1" descr="Uma imagem contendo Forma&#10;&#10;Descrição gerada automaticamente"/>
-                    <pic:cNvPicPr/>
+                    <pic:cNvPr id="0" name="Picture 2"/>
+                    <pic:cNvPicPr>
+                      <a:picLocks noChangeAspect="1" noChangeArrowheads="1"/>
+                    </pic:cNvPicPr>
                   </pic:nvPicPr>
                   <pic:blipFill>
                     <a:blip r:embed="rId8">
@@ -52,22 +49,33 @@
                         </a:ext>
                       </a:extLst>
                     </a:blip>
+                    <a:srcRect/>
                     <a:stretch>
                       <a:fillRect/>
                     </a:stretch>
                   </pic:blipFill>
-                  <pic:spPr>
+                  <pic:spPr bwMode="auto">
                     <a:xfrm>
                       <a:off x="0" y="0"/>
-                      <a:ext cx="2636198" cy="2305050"/>
+                      <a:ext cx="2743200" cy="2618105"/>
                     </a:xfrm>
                     <a:prstGeom prst="rect">
                       <a:avLst/>
                     </a:prstGeom>
+                    <a:noFill/>
+                    <a:ln>
+                      <a:noFill/>
+                    </a:ln>
                   </pic:spPr>
                 </pic:pic>
               </a:graphicData>
             </a:graphic>
+            <wp14:sizeRelH relativeFrom="margin">
+              <wp14:pctWidth>0</wp14:pctWidth>
+            </wp14:sizeRelH>
+            <wp14:sizeRelV relativeFrom="margin">
+              <wp14:pctHeight>0</wp14:pctHeight>
+            </wp14:sizeRelV>
           </wp:anchor>
         </w:drawing>
       </w:r>
@@ -83,7 +91,7 @@
         <mc:AlternateContent>
           <mc:Choice Requires="wps">
             <w:drawing>
-              <wp:anchor distT="0" distB="0" distL="114300" distR="114300" simplePos="0" relativeHeight="251672576" behindDoc="0" locked="0" layoutInCell="1" allowOverlap="1" wp14:anchorId="69A46C3F" wp14:editId="63D998B5">
+              <wp:anchor distT="0" distB="0" distL="114300" distR="114300" simplePos="0" relativeHeight="251672576" behindDoc="0" locked="0" layoutInCell="1" allowOverlap="1" wp14:anchorId="69A46C3F" wp14:editId="6308645C">
                 <wp:simplePos x="0" y="0"/>
                 <wp:positionH relativeFrom="column">
                   <wp:posOffset>3349625</wp:posOffset>
@@ -142,7 +150,7 @@
                               <w:jc w:val="center"/>
                               <w:rPr>
                                 <w:rFonts w:ascii="Arial Rounded MT Bold" w:eastAsia="Yu Gothic" w:hAnsi="Arial Rounded MT Bold"/>
-                                <w:color w:val="000000" w:themeColor="text1"/>
+                                <w:color w:val="3B7A57"/>
                                 <w:sz w:val="48"/>
                                 <w14:shadow w14:blurRad="38100" w14:dist="19050" w14:dir="2700000" w14:sx="100000" w14:sy="100000" w14:kx="0" w14:ky="0" w14:algn="tl">
                                   <w14:schemeClr w14:val="dk1">
@@ -159,7 +167,7 @@
                             <w:r>
                               <w:rPr>
                                 <w:rFonts w:ascii="Arial Rounded MT Bold" w:eastAsia="Yu Gothic" w:hAnsi="Arial Rounded MT Bold"/>
-                                <w:color w:val="000000" w:themeColor="text1"/>
+                                <w:color w:val="3B7A57"/>
                                 <w:sz w:val="48"/>
                                 <w14:shadow w14:blurRad="38100" w14:dist="19050" w14:dir="2700000" w14:sx="100000" w14:sy="100000" w14:kx="0" w14:ky="0" w14:algn="tl">
                                   <w14:schemeClr w14:val="dk1">
@@ -180,7 +188,7 @@
                               <w:spacing w:line="360" w:lineRule="auto"/>
                               <w:rPr>
                                 <w:rFonts w:ascii="Courier New" w:hAnsi="Courier New" w:cs="Courier New"/>
-                                <w:color w:val="000000" w:themeColor="text1"/>
+                                <w:color w:val="3B7A57"/>
                                 <w:sz w:val="40"/>
                                 <w:lang w:val="pt-PT"/>
                                 <w14:shadow w14:blurRad="38100" w14:dist="19050" w14:dir="2700000" w14:sx="100000" w14:sy="100000" w14:kx="0" w14:ky="0" w14:algn="tl">
@@ -198,7 +206,7 @@
                             <w:r>
                               <w:rPr>
                                 <w:rFonts w:ascii="Courier New" w:hAnsi="Courier New" w:cs="Courier New"/>
-                                <w:color w:val="000000" w:themeColor="text1"/>
+                                <w:color w:val="3B7A57"/>
                                 <w:sz w:val="40"/>
                                 <w14:shadow w14:blurRad="38100" w14:dist="19050" w14:dir="2700000" w14:sx="100000" w14:sy="100000" w14:kx="0" w14:ky="0" w14:algn="tl">
                                   <w14:schemeClr w14:val="dk1">
@@ -213,13 +221,103 @@
                               </w:rPr>
                               <w:t>Data:</w:t>
                             </w:r>
+                            <w:r>
+                              <w:rPr>
+                                <w:rFonts w:ascii="Courier New" w:hAnsi="Courier New" w:cs="Courier New"/>
+                                <w:color w:val="3B7A57"/>
+                                <w:sz w:val="40"/>
+                                <w14:shadow w14:blurRad="38100" w14:dist="19050" w14:dir="2700000" w14:sx="100000" w14:sy="100000" w14:kx="0" w14:ky="0" w14:algn="tl">
+                                  <w14:schemeClr w14:val="dk1">
+                                    <w14:alpha w14:val="60000"/>
+                                  </w14:schemeClr>
+                                </w14:shadow>
+                                <w14:textOutline w14:w="0" w14:cap="flat" w14:cmpd="sng" w14:algn="ctr">
+                                  <w14:noFill/>
+                                  <w14:prstDash w14:val="solid"/>
+                                  <w14:round/>
+                                </w14:textOutline>
+                              </w:rPr>
+                              <w:t>19</w:t>
+                            </w:r>
+                            <w:r>
+                              <w:rPr>
+                                <w:rFonts w:ascii="Courier New" w:hAnsi="Courier New" w:cs="Courier New"/>
+                                <w:color w:val="3B7A57"/>
+                                <w:sz w:val="40"/>
+                                <w14:shadow w14:blurRad="38100" w14:dist="19050" w14:dir="2700000" w14:sx="100000" w14:sy="100000" w14:kx="0" w14:ky="0" w14:algn="tl">
+                                  <w14:schemeClr w14:val="dk1">
+                                    <w14:alpha w14:val="60000"/>
+                                  </w14:schemeClr>
+                                </w14:shadow>
+                                <w14:textOutline w14:w="0" w14:cap="flat" w14:cmpd="sng" w14:algn="ctr">
+                                  <w14:noFill/>
+                                  <w14:prstDash w14:val="solid"/>
+                                  <w14:round/>
+                                </w14:textOutline>
+                              </w:rPr>
+                              <w:t>/</w:t>
+                            </w:r>
+                            <w:r>
+                              <w:rPr>
+                                <w:rFonts w:ascii="Courier New" w:hAnsi="Courier New" w:cs="Courier New"/>
+                                <w:color w:val="3B7A57"/>
+                                <w:sz w:val="40"/>
+                                <w14:shadow w14:blurRad="38100" w14:dist="19050" w14:dir="2700000" w14:sx="100000" w14:sy="100000" w14:kx="0" w14:ky="0" w14:algn="tl">
+                                  <w14:schemeClr w14:val="dk1">
+                                    <w14:alpha w14:val="60000"/>
+                                  </w14:schemeClr>
+                                </w14:shadow>
+                                <w14:textOutline w14:w="0" w14:cap="flat" w14:cmpd="sng" w14:algn="ctr">
+                                  <w14:noFill/>
+                                  <w14:prstDash w14:val="solid"/>
+                                  <w14:round/>
+                                </w14:textOutline>
+                              </w:rPr>
+                              <w:t>10</w:t>
+                            </w:r>
+                            <w:r>
+                              <w:rPr>
+                                <w:rFonts w:ascii="Courier New" w:hAnsi="Courier New" w:cs="Courier New"/>
+                                <w:color w:val="3B7A57"/>
+                                <w:sz w:val="40"/>
+                                <w14:shadow w14:blurRad="38100" w14:dist="19050" w14:dir="2700000" w14:sx="100000" w14:sy="100000" w14:kx="0" w14:ky="0" w14:algn="tl">
+                                  <w14:schemeClr w14:val="dk1">
+                                    <w14:alpha w14:val="60000"/>
+                                  </w14:schemeClr>
+                                </w14:shadow>
+                                <w14:textOutline w14:w="0" w14:cap="flat" w14:cmpd="sng" w14:algn="ctr">
+                                  <w14:noFill/>
+                                  <w14:prstDash w14:val="solid"/>
+                                  <w14:round/>
+                                </w14:textOutline>
+                              </w:rPr>
+                              <w:t>/</w:t>
+                            </w:r>
+                            <w:r>
+                              <w:rPr>
+                                <w:rFonts w:ascii="Courier New" w:hAnsi="Courier New" w:cs="Courier New"/>
+                                <w:color w:val="3B7A57"/>
+                                <w:sz w:val="40"/>
+                                <w14:shadow w14:blurRad="38100" w14:dist="19050" w14:dir="2700000" w14:sx="100000" w14:sy="100000" w14:kx="0" w14:ky="0" w14:algn="tl">
+                                  <w14:schemeClr w14:val="dk1">
+                                    <w14:alpha w14:val="60000"/>
+                                  </w14:schemeClr>
+                                </w14:shadow>
+                                <w14:textOutline w14:w="0" w14:cap="flat" w14:cmpd="sng" w14:algn="ctr">
+                                  <w14:noFill/>
+                                  <w14:prstDash w14:val="solid"/>
+                                  <w14:round/>
+                                </w14:textOutline>
+                              </w:rPr>
+                              <w:t>2020</w:t>
+                            </w:r>
                           </w:p>
                           <w:p>
                             <w:pPr>
                               <w:spacing w:line="360" w:lineRule="auto"/>
                               <w:rPr>
                                 <w:rFonts w:ascii="Courier New" w:hAnsi="Courier New" w:cs="Courier New"/>
-                                <w:color w:val="000000" w:themeColor="text1"/>
+                                <w:color w:val="3B7A57"/>
                                 <w:sz w:val="40"/>
                                 <w:lang w:val="pt-PT"/>
                                 <w14:shadow w14:blurRad="38100" w14:dist="19050" w14:dir="2700000" w14:sx="100000" w14:sy="100000" w14:kx="0" w14:ky="0" w14:algn="tl">
@@ -237,7 +335,7 @@
                             <w:r>
                               <w:rPr>
                                 <w:rFonts w:ascii="Courier New" w:hAnsi="Courier New" w:cs="Courier New"/>
-                                <w:color w:val="000000" w:themeColor="text1"/>
+                                <w:color w:val="3B7A57"/>
                                 <w:sz w:val="40"/>
                                 <w14:shadow w14:blurRad="38100" w14:dist="19050" w14:dir="2700000" w14:sx="100000" w14:sy="100000" w14:kx="0" w14:ky="0" w14:algn="tl">
                                   <w14:schemeClr w14:val="dk1">
@@ -252,13 +350,49 @@
                               </w:rPr>
                               <w:t>Horário:</w:t>
                             </w:r>
+                            <w:r>
+                              <w:rPr>
+                                <w:rFonts w:ascii="Courier New" w:hAnsi="Courier New" w:cs="Courier New"/>
+                                <w:color w:val="3B7A57"/>
+                                <w:sz w:val="40"/>
+                                <w14:shadow w14:blurRad="38100" w14:dist="19050" w14:dir="2700000" w14:sx="100000" w14:sy="100000" w14:kx="0" w14:ky="0" w14:algn="tl">
+                                  <w14:schemeClr w14:val="dk1">
+                                    <w14:alpha w14:val="60000"/>
+                                  </w14:schemeClr>
+                                </w14:shadow>
+                                <w14:textOutline w14:w="0" w14:cap="flat" w14:cmpd="sng" w14:algn="ctr">
+                                  <w14:noFill/>
+                                  <w14:prstDash w14:val="solid"/>
+                                  <w14:round/>
+                                </w14:textOutline>
+                              </w:rPr>
+                              <w:t>16</w:t>
+                            </w:r>
+                            <w:r>
+                              <w:rPr>
+                                <w:rFonts w:ascii="Courier New" w:hAnsi="Courier New" w:cs="Courier New"/>
+                                <w:color w:val="3B7A57"/>
+                                <w:sz w:val="40"/>
+                                <w14:shadow w14:blurRad="38100" w14:dist="19050" w14:dir="2700000" w14:sx="100000" w14:sy="100000" w14:kx="0" w14:ky="0" w14:algn="tl">
+                                  <w14:schemeClr w14:val="dk1">
+                                    <w14:alpha w14:val="60000"/>
+                                  </w14:schemeClr>
+                                </w14:shadow>
+                                <w14:textOutline w14:w="0" w14:cap="flat" w14:cmpd="sng" w14:algn="ctr">
+                                  <w14:noFill/>
+                                  <w14:prstDash w14:val="solid"/>
+                                  <w14:round/>
+                                </w14:textOutline>
+                              </w:rPr>
+                              <w:t>:00</w:t>
+                            </w:r>
                           </w:p>
                           <w:p>
                             <w:pPr>
                               <w:spacing w:line="360" w:lineRule="auto"/>
                               <w:rPr>
                                 <w:rFonts w:ascii="Courier New" w:hAnsi="Courier New" w:cs="Courier New"/>
-                                <w:color w:val="000000" w:themeColor="text1"/>
+                                <w:color w:val="3B7A57"/>
                                 <w:sz w:val="40"/>
                                 <w:lang w:val="pt-PT"/>
                                 <w14:shadow w14:blurRad="38100" w14:dist="19050" w14:dir="2700000" w14:sx="100000" w14:sy="100000" w14:kx="0" w14:ky="0" w14:algn="tl">
@@ -276,7 +410,7 @@
                             <w:r>
                               <w:rPr>
                                 <w:rFonts w:ascii="Courier New" w:hAnsi="Courier New" w:cs="Courier New"/>
-                                <w:color w:val="000000" w:themeColor="text1"/>
+                                <w:color w:val="3B7A57"/>
                                 <w:sz w:val="40"/>
                                 <w14:shadow w14:blurRad="38100" w14:dist="19050" w14:dir="2700000" w14:sx="100000" w14:sy="100000" w14:kx="0" w14:ky="0" w14:algn="tl">
                                   <w14:schemeClr w14:val="dk1">
@@ -294,7 +428,7 @@
                             <w:r>
                               <w:rPr>
                                 <w:rFonts w:ascii="Courier New" w:hAnsi="Courier New" w:cs="Courier New"/>
-                                <w:color w:val="000000" w:themeColor="text1"/>
+                                <w:color w:val="3B7A57"/>
                                 <w:sz w:val="40"/>
                                 <w:lang w:val="pt-PT"/>
                                 <w14:shadow w14:blurRad="38100" w14:dist="19050" w14:dir="2700000" w14:sx="100000" w14:sy="100000" w14:kx="0" w14:ky="0" w14:algn="tl">
@@ -308,7 +442,7 @@
                                   <w14:round/>
                                 </w14:textOutline>
                               </w:rPr>
-                              <w:t xml:space="preserve"> </w:t>
+                              <w:t>BandTec</w:t>
                             </w:r>
                           </w:p>
                         </w:txbxContent>
@@ -333,7 +467,7 @@
                         <w:jc w:val="center"/>
                         <w:rPr>
                           <w:rFonts w:ascii="Arial Rounded MT Bold" w:eastAsia="Yu Gothic" w:hAnsi="Arial Rounded MT Bold"/>
-                          <w:color w:val="000000" w:themeColor="text1"/>
+                          <w:color w:val="3B7A57"/>
                           <w:sz w:val="48"/>
                           <w14:shadow w14:blurRad="38100" w14:dist="19050" w14:dir="2700000" w14:sx="100000" w14:sy="100000" w14:kx="0" w14:ky="0" w14:algn="tl">
                             <w14:schemeClr w14:val="dk1">
@@ -350,7 +484,7 @@
                       <w:r>
                         <w:rPr>
                           <w:rFonts w:ascii="Arial Rounded MT Bold" w:eastAsia="Yu Gothic" w:hAnsi="Arial Rounded MT Bold"/>
-                          <w:color w:val="000000" w:themeColor="text1"/>
+                          <w:color w:val="3B7A57"/>
                           <w:sz w:val="48"/>
                           <w14:shadow w14:blurRad="38100" w14:dist="19050" w14:dir="2700000" w14:sx="100000" w14:sy="100000" w14:kx="0" w14:ky="0" w14:algn="tl">
                             <w14:schemeClr w14:val="dk1">
@@ -371,7 +505,7 @@
                         <w:spacing w:line="360" w:lineRule="auto"/>
                         <w:rPr>
                           <w:rFonts w:ascii="Courier New" w:hAnsi="Courier New" w:cs="Courier New"/>
-                          <w:color w:val="000000" w:themeColor="text1"/>
+                          <w:color w:val="3B7A57"/>
                           <w:sz w:val="40"/>
                           <w:lang w:val="pt-PT"/>
                           <w14:shadow w14:blurRad="38100" w14:dist="19050" w14:dir="2700000" w14:sx="100000" w14:sy="100000" w14:kx="0" w14:ky="0" w14:algn="tl">
@@ -389,7 +523,7 @@
                       <w:r>
                         <w:rPr>
                           <w:rFonts w:ascii="Courier New" w:hAnsi="Courier New" w:cs="Courier New"/>
-                          <w:color w:val="000000" w:themeColor="text1"/>
+                          <w:color w:val="3B7A57"/>
                           <w:sz w:val="40"/>
                           <w14:shadow w14:blurRad="38100" w14:dist="19050" w14:dir="2700000" w14:sx="100000" w14:sy="100000" w14:kx="0" w14:ky="0" w14:algn="tl">
                             <w14:schemeClr w14:val="dk1">
@@ -404,13 +538,103 @@
                         </w:rPr>
                         <w:t>Data:</w:t>
                       </w:r>
+                      <w:r>
+                        <w:rPr>
+                          <w:rFonts w:ascii="Courier New" w:hAnsi="Courier New" w:cs="Courier New"/>
+                          <w:color w:val="3B7A57"/>
+                          <w:sz w:val="40"/>
+                          <w14:shadow w14:blurRad="38100" w14:dist="19050" w14:dir="2700000" w14:sx="100000" w14:sy="100000" w14:kx="0" w14:ky="0" w14:algn="tl">
+                            <w14:schemeClr w14:val="dk1">
+                              <w14:alpha w14:val="60000"/>
+                            </w14:schemeClr>
+                          </w14:shadow>
+                          <w14:textOutline w14:w="0" w14:cap="flat" w14:cmpd="sng" w14:algn="ctr">
+                            <w14:noFill/>
+                            <w14:prstDash w14:val="solid"/>
+                            <w14:round/>
+                          </w14:textOutline>
+                        </w:rPr>
+                        <w:t>19</w:t>
+                      </w:r>
+                      <w:r>
+                        <w:rPr>
+                          <w:rFonts w:ascii="Courier New" w:hAnsi="Courier New" w:cs="Courier New"/>
+                          <w:color w:val="3B7A57"/>
+                          <w:sz w:val="40"/>
+                          <w14:shadow w14:blurRad="38100" w14:dist="19050" w14:dir="2700000" w14:sx="100000" w14:sy="100000" w14:kx="0" w14:ky="0" w14:algn="tl">
+                            <w14:schemeClr w14:val="dk1">
+                              <w14:alpha w14:val="60000"/>
+                            </w14:schemeClr>
+                          </w14:shadow>
+                          <w14:textOutline w14:w="0" w14:cap="flat" w14:cmpd="sng" w14:algn="ctr">
+                            <w14:noFill/>
+                            <w14:prstDash w14:val="solid"/>
+                            <w14:round/>
+                          </w14:textOutline>
+                        </w:rPr>
+                        <w:t>/</w:t>
+                      </w:r>
+                      <w:r>
+                        <w:rPr>
+                          <w:rFonts w:ascii="Courier New" w:hAnsi="Courier New" w:cs="Courier New"/>
+                          <w:color w:val="3B7A57"/>
+                          <w:sz w:val="40"/>
+                          <w14:shadow w14:blurRad="38100" w14:dist="19050" w14:dir="2700000" w14:sx="100000" w14:sy="100000" w14:kx="0" w14:ky="0" w14:algn="tl">
+                            <w14:schemeClr w14:val="dk1">
+                              <w14:alpha w14:val="60000"/>
+                            </w14:schemeClr>
+                          </w14:shadow>
+                          <w14:textOutline w14:w="0" w14:cap="flat" w14:cmpd="sng" w14:algn="ctr">
+                            <w14:noFill/>
+                            <w14:prstDash w14:val="solid"/>
+                            <w14:round/>
+                          </w14:textOutline>
+                        </w:rPr>
+                        <w:t>10</w:t>
+                      </w:r>
+                      <w:r>
+                        <w:rPr>
+                          <w:rFonts w:ascii="Courier New" w:hAnsi="Courier New" w:cs="Courier New"/>
+                          <w:color w:val="3B7A57"/>
+                          <w:sz w:val="40"/>
+                          <w14:shadow w14:blurRad="38100" w14:dist="19050" w14:dir="2700000" w14:sx="100000" w14:sy="100000" w14:kx="0" w14:ky="0" w14:algn="tl">
+                            <w14:schemeClr w14:val="dk1">
+                              <w14:alpha w14:val="60000"/>
+                            </w14:schemeClr>
+                          </w14:shadow>
+                          <w14:textOutline w14:w="0" w14:cap="flat" w14:cmpd="sng" w14:algn="ctr">
+                            <w14:noFill/>
+                            <w14:prstDash w14:val="solid"/>
+                            <w14:round/>
+                          </w14:textOutline>
+                        </w:rPr>
+                        <w:t>/</w:t>
+                      </w:r>
+                      <w:r>
+                        <w:rPr>
+                          <w:rFonts w:ascii="Courier New" w:hAnsi="Courier New" w:cs="Courier New"/>
+                          <w:color w:val="3B7A57"/>
+                          <w:sz w:val="40"/>
+                          <w14:shadow w14:blurRad="38100" w14:dist="19050" w14:dir="2700000" w14:sx="100000" w14:sy="100000" w14:kx="0" w14:ky="0" w14:algn="tl">
+                            <w14:schemeClr w14:val="dk1">
+                              <w14:alpha w14:val="60000"/>
+                            </w14:schemeClr>
+                          </w14:shadow>
+                          <w14:textOutline w14:w="0" w14:cap="flat" w14:cmpd="sng" w14:algn="ctr">
+                            <w14:noFill/>
+                            <w14:prstDash w14:val="solid"/>
+                            <w14:round/>
+                          </w14:textOutline>
+                        </w:rPr>
+                        <w:t>2020</w:t>
+                      </w:r>
                     </w:p>
                     <w:p>
                       <w:pPr>
                         <w:spacing w:line="360" w:lineRule="auto"/>
                         <w:rPr>
                           <w:rFonts w:ascii="Courier New" w:hAnsi="Courier New" w:cs="Courier New"/>
-                          <w:color w:val="000000" w:themeColor="text1"/>
+                          <w:color w:val="3B7A57"/>
                           <w:sz w:val="40"/>
                           <w:lang w:val="pt-PT"/>
                           <w14:shadow w14:blurRad="38100" w14:dist="19050" w14:dir="2700000" w14:sx="100000" w14:sy="100000" w14:kx="0" w14:ky="0" w14:algn="tl">
@@ -428,7 +652,7 @@
                       <w:r>
                         <w:rPr>
                           <w:rFonts w:ascii="Courier New" w:hAnsi="Courier New" w:cs="Courier New"/>
-                          <w:color w:val="000000" w:themeColor="text1"/>
+                          <w:color w:val="3B7A57"/>
                           <w:sz w:val="40"/>
                           <w14:shadow w14:blurRad="38100" w14:dist="19050" w14:dir="2700000" w14:sx="100000" w14:sy="100000" w14:kx="0" w14:ky="0" w14:algn="tl">
                             <w14:schemeClr w14:val="dk1">
@@ -443,13 +667,49 @@
                         </w:rPr>
                         <w:t>Horário:</w:t>
                       </w:r>
+                      <w:r>
+                        <w:rPr>
+                          <w:rFonts w:ascii="Courier New" w:hAnsi="Courier New" w:cs="Courier New"/>
+                          <w:color w:val="3B7A57"/>
+                          <w:sz w:val="40"/>
+                          <w14:shadow w14:blurRad="38100" w14:dist="19050" w14:dir="2700000" w14:sx="100000" w14:sy="100000" w14:kx="0" w14:ky="0" w14:algn="tl">
+                            <w14:schemeClr w14:val="dk1">
+                              <w14:alpha w14:val="60000"/>
+                            </w14:schemeClr>
+                          </w14:shadow>
+                          <w14:textOutline w14:w="0" w14:cap="flat" w14:cmpd="sng" w14:algn="ctr">
+                            <w14:noFill/>
+                            <w14:prstDash w14:val="solid"/>
+                            <w14:round/>
+                          </w14:textOutline>
+                        </w:rPr>
+                        <w:t>16</w:t>
+                      </w:r>
+                      <w:r>
+                        <w:rPr>
+                          <w:rFonts w:ascii="Courier New" w:hAnsi="Courier New" w:cs="Courier New"/>
+                          <w:color w:val="3B7A57"/>
+                          <w:sz w:val="40"/>
+                          <w14:shadow w14:blurRad="38100" w14:dist="19050" w14:dir="2700000" w14:sx="100000" w14:sy="100000" w14:kx="0" w14:ky="0" w14:algn="tl">
+                            <w14:schemeClr w14:val="dk1">
+                              <w14:alpha w14:val="60000"/>
+                            </w14:schemeClr>
+                          </w14:shadow>
+                          <w14:textOutline w14:w="0" w14:cap="flat" w14:cmpd="sng" w14:algn="ctr">
+                            <w14:noFill/>
+                            <w14:prstDash w14:val="solid"/>
+                            <w14:round/>
+                          </w14:textOutline>
+                        </w:rPr>
+                        <w:t>:00</w:t>
+                      </w:r>
                     </w:p>
                     <w:p>
                       <w:pPr>
                         <w:spacing w:line="360" w:lineRule="auto"/>
                         <w:rPr>
                           <w:rFonts w:ascii="Courier New" w:hAnsi="Courier New" w:cs="Courier New"/>
-                          <w:color w:val="000000" w:themeColor="text1"/>
+                          <w:color w:val="3B7A57"/>
                           <w:sz w:val="40"/>
                           <w:lang w:val="pt-PT"/>
                           <w14:shadow w14:blurRad="38100" w14:dist="19050" w14:dir="2700000" w14:sx="100000" w14:sy="100000" w14:kx="0" w14:ky="0" w14:algn="tl">
@@ -467,7 +727,7 @@
                       <w:r>
                         <w:rPr>
                           <w:rFonts w:ascii="Courier New" w:hAnsi="Courier New" w:cs="Courier New"/>
-                          <w:color w:val="000000" w:themeColor="text1"/>
+                          <w:color w:val="3B7A57"/>
                           <w:sz w:val="40"/>
                           <w14:shadow w14:blurRad="38100" w14:dist="19050" w14:dir="2700000" w14:sx="100000" w14:sy="100000" w14:kx="0" w14:ky="0" w14:algn="tl">
                             <w14:schemeClr w14:val="dk1">
@@ -485,7 +745,7 @@
                       <w:r>
                         <w:rPr>
                           <w:rFonts w:ascii="Courier New" w:hAnsi="Courier New" w:cs="Courier New"/>
-                          <w:color w:val="000000" w:themeColor="text1"/>
+                          <w:color w:val="3B7A57"/>
                           <w:sz w:val="40"/>
                           <w:lang w:val="pt-PT"/>
                           <w14:shadow w14:blurRad="38100" w14:dist="19050" w14:dir="2700000" w14:sx="100000" w14:sy="100000" w14:kx="0" w14:ky="0" w14:algn="tl">
@@ -499,7 +759,7 @@
                             <w14:round/>
                           </w14:textOutline>
                         </w:rPr>
-                        <w:t xml:space="preserve"> </w:t>
+                        <w:t>BandTec</w:t>
                       </w:r>
                     </w:p>
                   </w:txbxContent>
@@ -569,7 +829,7 @@
               </wp:anchor>
             </w:drawing>
           </mc:Choice>
-          <mc:Fallback xmlns:cx1="http://schemas.microsoft.com/office/drawing/2015/9/8/chartex" xmlns:cx2="http://schemas.microsoft.com/office/drawing/2015/10/21/chartex" xmlns:cx3="http://schemas.microsoft.com/office/drawing/2016/5/9/chartex" xmlns:cx4="http://schemas.microsoft.com/office/drawing/2016/5/10/chartex" xmlns:cx5="http://schemas.microsoft.com/office/drawing/2016/5/11/chartex" xmlns:cx6="http://schemas.microsoft.com/office/drawing/2016/5/12/chartex" xmlns:cx7="http://schemas.microsoft.com/office/drawing/2016/5/13/chartex" xmlns:cx8="http://schemas.microsoft.com/office/drawing/2016/5/14/chartex" xmlns:aink="http://schemas.microsoft.com/office/drawing/2016/ink" xmlns:am3d="http://schemas.microsoft.com/office/drawing/2017/model3d" xmlns:w16cex="http://schemas.microsoft.com/office/word/2018/wordml/cex" xmlns:w16cid="http://schemas.microsoft.com/office/word/2016/wordml/cid" xmlns:w16="http://schemas.microsoft.com/office/word/2018/wordml" xmlns:wpsCustomData="http://www.wps.cn/officeDocument/2013/wpsCustomData">
+          <mc:Fallback xmlns:wpsCustomData="http://www.wps.cn/officeDocument/2013/wpsCustomData">
             <w:pict>
               <v:line id="_x0000_s1026" o:spid="_x0000_s1026" o:spt="20" style="position:absolute;left:0pt;margin-left:240.2pt;margin-top:-12.45pt;height:218.9pt;width:0pt;z-index:251671552;mso-width-relative:page;mso-height-relative:page;" filled="f" stroked="t" coordsize="21600,21600" o:gfxdata="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">
                 <v:fill on="f" focussize="0,0"/>
@@ -702,7 +962,7 @@
               </wp:anchor>
             </w:drawing>
           </mc:Choice>
-          <mc:Fallback xmlns:cx1="http://schemas.microsoft.com/office/drawing/2015/9/8/chartex" xmlns:cx2="http://schemas.microsoft.com/office/drawing/2015/10/21/chartex" xmlns:cx3="http://schemas.microsoft.com/office/drawing/2016/5/9/chartex" xmlns:cx4="http://schemas.microsoft.com/office/drawing/2016/5/10/chartex" xmlns:cx5="http://schemas.microsoft.com/office/drawing/2016/5/11/chartex" xmlns:cx6="http://schemas.microsoft.com/office/drawing/2016/5/12/chartex" xmlns:cx7="http://schemas.microsoft.com/office/drawing/2016/5/13/chartex" xmlns:cx8="http://schemas.microsoft.com/office/drawing/2016/5/14/chartex" xmlns:aink="http://schemas.microsoft.com/office/drawing/2016/ink" xmlns:am3d="http://schemas.microsoft.com/office/drawing/2017/model3d" xmlns:w16cex="http://schemas.microsoft.com/office/word/2018/wordml/cex" xmlns:w16cid="http://schemas.microsoft.com/office/word/2016/wordml/cid" xmlns:w16="http://schemas.microsoft.com/office/word/2018/wordml" xmlns:wpsCustomData="http://www.wps.cn/officeDocument/2013/wpsCustomData">
+          <mc:Fallback xmlns:wpsCustomData="http://www.wps.cn/officeDocument/2013/wpsCustomData">
             <w:pict>
               <v:line id="_x0000_s1026" o:spid="_x0000_s1026" o:spt="20" style="position:absolute;left:0pt;margin-top:28.8pt;height:0pt;width:621.75pt;mso-position-horizontal:right;mso-position-horizontal-relative:page;z-index:251663360;mso-width-relative:page;mso-height-relative:page;" filled="f" stroked="t" coordsize="21600,21600" o:gfxdata="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">
                 <v:fill on="f" focussize="0,0"/>
@@ -720,15 +980,15 @@
         <w:pStyle w:val="PargrafodaLista"/>
         <w:numPr>
           <w:ilvl w:val="0"/>
-          <w:numId w:val="1"/>
+          <w:numId w:val="2"/>
         </w:numPr>
         <w:spacing w:line="360" w:lineRule="auto"/>
         <w:rPr>
           <w:rFonts w:ascii="Arial" w:hAnsi="Arial"/>
           <w:b/>
-          <w:color w:val="4472C4"/>
-          <w:sz w:val="28"/>
-          <w:szCs w:val="20"/>
+          <w:color w:val="C45911" w:themeColor="accent2" w:themeShade="BF"/>
+          <w:sz w:val="32"/>
+          <w:szCs w:val="22"/>
         </w:rPr>
       </w:pPr>
       <w:r>
@@ -736,9 +996,9 @@
           <w:rFonts w:ascii="Arial" w:hAnsi="Arial"/>
           <w:b/>
           <w:noProof/>
-          <w:color w:val="4472C4"/>
-          <w:sz w:val="32"/>
-          <w:szCs w:val="20"/>
+          <w:color w:val="C45911" w:themeColor="accent2" w:themeShade="BF"/>
+          <w:sz w:val="36"/>
+          <w:szCs w:val="22"/>
           <w:lang w:val="pt-BR" w:eastAsia="pt-BR"/>
         </w:rPr>
         <mc:AlternateContent>
@@ -798,7 +1058,7 @@
               </wp:anchor>
             </w:drawing>
           </mc:Choice>
-          <mc:Fallback xmlns:cx1="http://schemas.microsoft.com/office/drawing/2015/9/8/chartex" xmlns:cx2="http://schemas.microsoft.com/office/drawing/2015/10/21/chartex" xmlns:cx3="http://schemas.microsoft.com/office/drawing/2016/5/9/chartex" xmlns:cx4="http://schemas.microsoft.com/office/drawing/2016/5/10/chartex" xmlns:cx5="http://schemas.microsoft.com/office/drawing/2016/5/11/chartex" xmlns:cx6="http://schemas.microsoft.com/office/drawing/2016/5/12/chartex" xmlns:cx7="http://schemas.microsoft.com/office/drawing/2016/5/13/chartex" xmlns:cx8="http://schemas.microsoft.com/office/drawing/2016/5/14/chartex" xmlns:aink="http://schemas.microsoft.com/office/drawing/2016/ink" xmlns:am3d="http://schemas.microsoft.com/office/drawing/2017/model3d" xmlns:w16cex="http://schemas.microsoft.com/office/word/2018/wordml/cex" xmlns:w16cid="http://schemas.microsoft.com/office/word/2016/wordml/cid" xmlns:w16="http://schemas.microsoft.com/office/word/2018/wordml" xmlns:wpsCustomData="http://www.wps.cn/officeDocument/2013/wpsCustomData">
+          <mc:Fallback xmlns:wpsCustomData="http://www.wps.cn/officeDocument/2013/wpsCustomData">
             <w:pict>
               <v:line id="_x0000_s1026" o:spid="_x0000_s1026" o:spt="20" style="position:absolute;left:0pt;margin-left:-66pt;margin-top:17.65pt;height:0pt;width:816.95pt;z-index:251666432;mso-width-relative:page;mso-height-relative:page;" filled="f" stroked="t" coordsize="21600,21600" o:gfxdata="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">
                 <v:fill on="f" focussize="0,0"/>
@@ -810,26 +1070,70 @@
           </mc:Fallback>
         </mc:AlternateContent>
       </w:r>
-      <w:r>
-        <w:rPr>
-          <w:rFonts w:ascii="Arial" w:hAnsi="Arial"/>
-          <w:b/>
-          <w:color w:val="000000"/>
-          <w:sz w:val="28"/>
-          <w:szCs w:val="20"/>
-        </w:rPr>
-        <w:t>Assunto da Reunião:</w:t>
-      </w:r>
-      <w:r>
-        <w:rPr>
-          <w:rFonts w:ascii="Arial" w:hAnsi="Arial"/>
-          <w:b/>
-          <w:color w:val="000000"/>
-          <w:sz w:val="28"/>
-          <w:szCs w:val="20"/>
+      <w:proofErr w:type="spellStart"/>
+      <w:r>
+        <w:rPr>
+          <w:rFonts w:ascii="Arial" w:hAnsi="Arial"/>
+          <w:b/>
+          <w:color w:val="C45911" w:themeColor="accent2" w:themeShade="BF"/>
+          <w:sz w:val="32"/>
+          <w:szCs w:val="22"/>
+        </w:rPr>
+        <w:t>Assunto</w:t>
+      </w:r>
+      <w:proofErr w:type="spellEnd"/>
+      <w:r>
+        <w:rPr>
+          <w:rFonts w:ascii="Arial" w:hAnsi="Arial"/>
+          <w:b/>
+          <w:color w:val="C45911" w:themeColor="accent2" w:themeShade="BF"/>
+          <w:sz w:val="32"/>
+          <w:szCs w:val="22"/>
+        </w:rPr>
+        <w:t xml:space="preserve"> da </w:t>
+      </w:r>
+      <w:proofErr w:type="spellStart"/>
+      <w:r>
+        <w:rPr>
+          <w:rFonts w:ascii="Arial" w:hAnsi="Arial"/>
+          <w:b/>
+          <w:color w:val="C45911" w:themeColor="accent2" w:themeShade="BF"/>
+          <w:sz w:val="32"/>
+          <w:szCs w:val="22"/>
+        </w:rPr>
+        <w:t>Reunião</w:t>
+      </w:r>
+      <w:proofErr w:type="spellEnd"/>
+      <w:r>
+        <w:rPr>
+          <w:rFonts w:ascii="Arial" w:hAnsi="Arial"/>
+          <w:b/>
+          <w:color w:val="C45911" w:themeColor="accent2" w:themeShade="BF"/>
+          <w:sz w:val="32"/>
+          <w:szCs w:val="22"/>
+        </w:rPr>
+        <w:t>:</w:t>
+      </w:r>
+      <w:r>
+        <w:rPr>
+          <w:rFonts w:ascii="Arial" w:hAnsi="Arial"/>
+          <w:b/>
+          <w:color w:val="C45911" w:themeColor="accent2" w:themeShade="BF"/>
+          <w:sz w:val="32"/>
+          <w:szCs w:val="22"/>
+        </w:rPr>
+        <w:t xml:space="preserve"> </w:t>
+      </w:r>
+      <w:r>
+        <w:rPr>
+          <w:rFonts w:ascii="Arial" w:hAnsi="Arial"/>
+          <w:b/>
+          <w:color w:val="C45911" w:themeColor="accent2" w:themeShade="BF"/>
+          <w:sz w:val="32"/>
+          <w:szCs w:val="22"/>
           <w:lang w:val="pt-PT"/>
         </w:rPr>
-        <w:t xml:space="preserve"> </w:t>
+        <w:t>Problemas encontrados e validação.</w:t>
       </w:r>
     </w:p>
     <w:p>
@@ -837,21 +1141,23 @@
         <w:pStyle w:val="PargrafodaLista"/>
         <w:numPr>
           <w:ilvl w:val="0"/>
-          <w:numId w:val="1"/>
+          <w:numId w:val="2"/>
         </w:numPr>
         <w:spacing w:line="360" w:lineRule="auto"/>
         <w:rPr>
           <w:rFonts w:ascii="Arial" w:hAnsi="Arial"/>
           <w:b/>
-          <w:sz w:val="28"/>
-          <w:szCs w:val="20"/>
+          <w:color w:val="C45911" w:themeColor="accent2" w:themeShade="BF"/>
+          <w:sz w:val="32"/>
+          <w:szCs w:val="22"/>
         </w:rPr>
       </w:pPr>
       <w:r>
         <w:rPr>
           <w:noProof/>
-          <w:color w:val="4472C4"/>
-          <w:sz w:val="32"/>
+          <w:color w:val="C45911" w:themeColor="accent2" w:themeShade="BF"/>
+          <w:sz w:val="36"/>
+          <w:szCs w:val="28"/>
           <w:lang w:val="pt-BR" w:eastAsia="pt-BR"/>
         </w:rPr>
         <mc:AlternateContent>
@@ -911,7 +1217,7 @@
               </wp:anchor>
             </w:drawing>
           </mc:Choice>
-          <mc:Fallback xmlns:cx1="http://schemas.microsoft.com/office/drawing/2015/9/8/chartex" xmlns:cx2="http://schemas.microsoft.com/office/drawing/2015/10/21/chartex" xmlns:cx3="http://schemas.microsoft.com/office/drawing/2016/5/9/chartex" xmlns:cx4="http://schemas.microsoft.com/office/drawing/2016/5/10/chartex" xmlns:cx5="http://schemas.microsoft.com/office/drawing/2016/5/11/chartex" xmlns:cx6="http://schemas.microsoft.com/office/drawing/2016/5/12/chartex" xmlns:cx7="http://schemas.microsoft.com/office/drawing/2016/5/13/chartex" xmlns:cx8="http://schemas.microsoft.com/office/drawing/2016/5/14/chartex" xmlns:aink="http://schemas.microsoft.com/office/drawing/2016/ink" xmlns:am3d="http://schemas.microsoft.com/office/drawing/2017/model3d" xmlns:w16cex="http://schemas.microsoft.com/office/word/2018/wordml/cex" xmlns:w16cid="http://schemas.microsoft.com/office/word/2016/wordml/cid" xmlns:w16="http://schemas.microsoft.com/office/word/2018/wordml" xmlns:wpsCustomData="http://www.wps.cn/officeDocument/2013/wpsCustomData">
+          <mc:Fallback xmlns:wpsCustomData="http://www.wps.cn/officeDocument/2013/wpsCustomData">
             <w:pict>
               <v:line id="_x0000_s1026" o:spid="_x0000_s1026" o:spt="20" style="position:absolute;left:0pt;margin-left:-59.15pt;margin-top:17.55pt;height:0pt;width:816.95pt;z-index:251668480;mso-width-relative:page;mso-height-relative:page;" filled="f" stroked="t" coordsize="21600,21600" o:gfxdata="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">
                 <v:fill on="f" focussize="0,0"/>
@@ -923,23 +1229,66 @@
           </mc:Fallback>
         </mc:AlternateContent>
       </w:r>
-      <w:r>
-        <w:rPr>
-          <w:rFonts w:ascii="Arial" w:hAnsi="Arial"/>
-          <w:b/>
-          <w:color w:val="000000"/>
-          <w:sz w:val="28"/>
-          <w:szCs w:val="20"/>
-        </w:rPr>
-        <w:t>Participantes Presentes:</w:t>
-      </w:r>
-      <w:r>
-        <w:rPr>
-          <w:rFonts w:ascii="Arial" w:hAnsi="Arial"/>
-          <w:b/>
-          <w:color w:val="4472C4"/>
-          <w:sz w:val="32"/>
-          <w:szCs w:val="20"/>
+      <w:proofErr w:type="spellStart"/>
+      <w:r>
+        <w:rPr>
+          <w:rFonts w:ascii="Arial" w:hAnsi="Arial"/>
+          <w:b/>
+          <w:color w:val="C45911" w:themeColor="accent2" w:themeShade="BF"/>
+          <w:sz w:val="32"/>
+          <w:szCs w:val="22"/>
+        </w:rPr>
+        <w:t>Participantes</w:t>
+      </w:r>
+      <w:proofErr w:type="spellEnd"/>
+      <w:r>
+        <w:rPr>
+          <w:rFonts w:ascii="Arial" w:hAnsi="Arial"/>
+          <w:b/>
+          <w:color w:val="C45911" w:themeColor="accent2" w:themeShade="BF"/>
+          <w:sz w:val="32"/>
+          <w:szCs w:val="22"/>
+        </w:rPr>
+        <w:t xml:space="preserve"> </w:t>
+      </w:r>
+      <w:proofErr w:type="spellStart"/>
+      <w:r>
+        <w:rPr>
+          <w:rFonts w:ascii="Arial" w:hAnsi="Arial"/>
+          <w:b/>
+          <w:color w:val="C45911" w:themeColor="accent2" w:themeShade="BF"/>
+          <w:sz w:val="32"/>
+          <w:szCs w:val="22"/>
+        </w:rPr>
+        <w:t>Presentes</w:t>
+      </w:r>
+      <w:proofErr w:type="spellEnd"/>
+      <w:r>
+        <w:rPr>
+          <w:rFonts w:ascii="Arial" w:hAnsi="Arial"/>
+          <w:b/>
+          <w:color w:val="C45911" w:themeColor="accent2" w:themeShade="BF"/>
+          <w:sz w:val="32"/>
+          <w:szCs w:val="22"/>
+        </w:rPr>
+        <w:t>:</w:t>
+      </w:r>
+      <w:r>
+        <w:rPr>
+          <w:rFonts w:ascii="Arial" w:hAnsi="Arial"/>
+          <w:b/>
+          <w:color w:val="C45911" w:themeColor="accent2" w:themeShade="BF"/>
+          <w:sz w:val="32"/>
+          <w:szCs w:val="22"/>
+        </w:rPr>
+        <w:t xml:space="preserve"> Mathias, Karla, Bruno, Gustavo, Ju e Gabriel</w:t>
+      </w:r>
+      <w:r>
+        <w:rPr>
+          <w:noProof/>
+          <w:color w:val="C45911" w:themeColor="accent2" w:themeShade="BF"/>
+          <w:sz w:val="36"/>
+          <w:szCs w:val="28"/>
           <w:lang w:val="pt-BR" w:eastAsia="pt-BR"/>
         </w:rPr>
         <w:t xml:space="preserve"> </w:t>
@@ -947,7 +1296,9 @@
       <w:r>
         <w:rPr>
           <w:noProof/>
-          <w:sz w:val="32"/>
+          <w:color w:val="C45911" w:themeColor="accent2" w:themeShade="BF"/>
+          <w:sz w:val="36"/>
+          <w:szCs w:val="28"/>
           <w:lang w:val="pt-BR" w:eastAsia="pt-BR"/>
         </w:rPr>
         <mc:AlternateContent>
@@ -1007,7 +1358,7 @@
               </wp:anchor>
             </w:drawing>
           </mc:Choice>
-          <mc:Fallback xmlns:cx1="http://schemas.microsoft.com/office/drawing/2015/9/8/chartex" xmlns:cx2="http://schemas.microsoft.com/office/drawing/2015/10/21/chartex" xmlns:cx3="http://schemas.microsoft.com/office/drawing/2016/5/9/chartex" xmlns:cx4="http://schemas.microsoft.com/office/drawing/2016/5/10/chartex" xmlns:cx5="http://schemas.microsoft.com/office/drawing/2016/5/11/chartex" xmlns:cx6="http://schemas.microsoft.com/office/drawing/2016/5/12/chartex" xmlns:cx7="http://schemas.microsoft.com/office/drawing/2016/5/13/chartex" xmlns:cx8="http://schemas.microsoft.com/office/drawing/2016/5/14/chartex" xmlns:aink="http://schemas.microsoft.com/office/drawing/2016/ink" xmlns:am3d="http://schemas.microsoft.com/office/drawing/2017/model3d" xmlns:w16cex="http://schemas.microsoft.com/office/word/2018/wordml/cex" xmlns:w16cid="http://schemas.microsoft.com/office/word/2016/wordml/cid" xmlns:w16="http://schemas.microsoft.com/office/word/2018/wordml" xmlns:wpsCustomData="http://www.wps.cn/officeDocument/2013/wpsCustomData">
+          <mc:Fallback xmlns:wpsCustomData="http://www.wps.cn/officeDocument/2013/wpsCustomData">
             <w:pict>
               <v:line id="_x0000_s1026" o:spid="_x0000_s1026" o:spt="20" style="position:absolute;left:0pt;margin-left:-163.8pt;margin-top:42.35pt;height:0pt;width:816.95pt;z-index:251664384;mso-width-relative:page;mso-height-relative:page;" filled="f" stroked="t" coordsize="21600,21600" o:gfxdata="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">
                 <v:fill on="f" focussize="0,0"/>
@@ -1023,10 +1374,9 @@
         <w:rPr>
           <w:rFonts w:ascii="Arial" w:hAnsi="Arial"/>
           <w:b/>
-          <w:color w:val="000000"/>
-          <w:sz w:val="28"/>
-          <w:szCs w:val="20"/>
-          <w:lang w:val="pt-PT"/>
+          <w:color w:val="C45911" w:themeColor="accent2" w:themeShade="BF"/>
+          <w:sz w:val="32"/>
+          <w:szCs w:val="22"/>
         </w:rPr>
         <w:t xml:space="preserve"> </w:t>
       </w:r>
@@ -1036,36 +1386,60 @@
         <w:pStyle w:val="PargrafodaLista"/>
         <w:numPr>
           <w:ilvl w:val="0"/>
-          <w:numId w:val="1"/>
+          <w:numId w:val="2"/>
         </w:numPr>
         <w:spacing w:line="360" w:lineRule="auto"/>
         <w:rPr>
           <w:rFonts w:ascii="Arial" w:hAnsi="Arial"/>
           <w:b/>
-          <w:color w:val="4472C4"/>
-          <w:sz w:val="36"/>
-          <w:szCs w:val="20"/>
-        </w:rPr>
-      </w:pPr>
-      <w:r>
-        <w:rPr>
-          <w:rFonts w:ascii="Arial" w:hAnsi="Arial"/>
-          <w:b/>
-          <w:color w:val="000000"/>
-          <w:sz w:val="28"/>
-          <w:szCs w:val="20"/>
-        </w:rPr>
-        <w:t>Participantes Ausentes:</w:t>
-      </w:r>
-      <w:r>
-        <w:rPr>
-          <w:rFonts w:ascii="Arial" w:hAnsi="Arial"/>
-          <w:b/>
-          <w:sz w:val="32"/>
-          <w:szCs w:val="20"/>
-          <w:lang w:val="pt-PT" w:eastAsia="pt-BR"/>
+          <w:color w:val="C45911" w:themeColor="accent2" w:themeShade="BF"/>
+          <w:sz w:val="40"/>
+          <w:szCs w:val="22"/>
+        </w:rPr>
+      </w:pPr>
+      <w:proofErr w:type="spellStart"/>
+      <w:r>
+        <w:rPr>
+          <w:rFonts w:ascii="Arial" w:hAnsi="Arial"/>
+          <w:b/>
+          <w:color w:val="C45911" w:themeColor="accent2" w:themeShade="BF"/>
+          <w:sz w:val="32"/>
+          <w:szCs w:val="22"/>
+        </w:rPr>
+        <w:t>Participantes</w:t>
+      </w:r>
+      <w:proofErr w:type="spellEnd"/>
+      <w:r>
+        <w:rPr>
+          <w:rFonts w:ascii="Arial" w:hAnsi="Arial"/>
+          <w:b/>
+          <w:color w:val="C45911" w:themeColor="accent2" w:themeShade="BF"/>
+          <w:sz w:val="32"/>
+          <w:szCs w:val="22"/>
         </w:rPr>
         <w:t xml:space="preserve"> </w:t>
+      </w:r>
+      <w:proofErr w:type="spellStart"/>
+      <w:r>
+        <w:rPr>
+          <w:rFonts w:ascii="Arial" w:hAnsi="Arial"/>
+          <w:b/>
+          <w:color w:val="C45911" w:themeColor="accent2" w:themeShade="BF"/>
+          <w:sz w:val="32"/>
+          <w:szCs w:val="22"/>
+        </w:rPr>
+        <w:t>Ausentes</w:t>
+      </w:r>
+      <w:proofErr w:type="spellEnd"/>
+      <w:r>
+        <w:rPr>
+          <w:rFonts w:ascii="Arial" w:hAnsi="Arial"/>
+          <w:b/>
+          <w:color w:val="C45911" w:themeColor="accent2" w:themeShade="BF"/>
+          <w:sz w:val="32"/>
+          <w:szCs w:val="22"/>
+        </w:rPr>
+        <w:t>:</w:t>
       </w:r>
     </w:p>
     <w:p>
@@ -1073,21 +1447,23 @@
         <w:pStyle w:val="PargrafodaLista"/>
         <w:numPr>
           <w:ilvl w:val="0"/>
-          <w:numId w:val="1"/>
+          <w:numId w:val="2"/>
         </w:numPr>
         <w:spacing w:line="360" w:lineRule="auto"/>
         <w:rPr>
           <w:rFonts w:ascii="Arial" w:hAnsi="Arial"/>
           <w:b/>
-          <w:color w:val="4472C4"/>
+          <w:color w:val="C45911" w:themeColor="accent2" w:themeShade="BF"/>
+          <w:sz w:val="40"/>
+          <w:szCs w:val="22"/>
+        </w:rPr>
+      </w:pPr>
+      <w:r>
+        <w:rPr>
+          <w:noProof/>
+          <w:color w:val="C45911" w:themeColor="accent2" w:themeShade="BF"/>
           <w:sz w:val="36"/>
-          <w:szCs w:val="20"/>
-        </w:rPr>
-      </w:pPr>
-      <w:r>
-        <w:rPr>
-          <w:noProof/>
-          <w:sz w:val="32"/>
+          <w:szCs w:val="28"/>
           <w:lang w:val="pt-BR" w:eastAsia="pt-BR"/>
         </w:rPr>
         <mc:AlternateContent>
@@ -1156,15 +1532,69 @@
           </mc:Fallback>
         </mc:AlternateContent>
       </w:r>
-      <w:r>
-        <w:rPr>
-          <w:rFonts w:ascii="Arial" w:hAnsi="Arial"/>
-          <w:b/>
-          <w:color w:val="000000"/>
-          <w:sz w:val="28"/>
-          <w:szCs w:val="20"/>
-        </w:rPr>
-        <w:t xml:space="preserve">Responsável pela ata: </w:t>
+      <w:proofErr w:type="spellStart"/>
+      <w:r>
+        <w:rPr>
+          <w:rFonts w:ascii="Arial" w:hAnsi="Arial"/>
+          <w:b/>
+          <w:color w:val="C45911" w:themeColor="accent2" w:themeShade="BF"/>
+          <w:sz w:val="32"/>
+          <w:szCs w:val="22"/>
+        </w:rPr>
+        <w:t>Responsável</w:t>
+      </w:r>
+      <w:proofErr w:type="spellEnd"/>
+      <w:r>
+        <w:rPr>
+          <w:rFonts w:ascii="Arial" w:hAnsi="Arial"/>
+          <w:b/>
+          <w:color w:val="C45911" w:themeColor="accent2" w:themeShade="BF"/>
+          <w:sz w:val="32"/>
+          <w:szCs w:val="22"/>
+        </w:rPr>
+        <w:t xml:space="preserve"> pela </w:t>
+      </w:r>
+      <w:proofErr w:type="spellStart"/>
+      <w:r>
+        <w:rPr>
+          <w:rFonts w:ascii="Arial" w:hAnsi="Arial"/>
+          <w:b/>
+          <w:color w:val="C45911" w:themeColor="accent2" w:themeShade="BF"/>
+          <w:sz w:val="32"/>
+          <w:szCs w:val="22"/>
+        </w:rPr>
+        <w:t>ata</w:t>
+      </w:r>
+      <w:proofErr w:type="spellEnd"/>
+      <w:r>
+        <w:rPr>
+          <w:rFonts w:ascii="Arial" w:hAnsi="Arial"/>
+          <w:b/>
+          <w:color w:val="C45911" w:themeColor="accent2" w:themeShade="BF"/>
+          <w:sz w:val="32"/>
+          <w:szCs w:val="22"/>
+        </w:rPr>
+        <w:t>:</w:t>
+      </w:r>
+      <w:r>
+        <w:rPr>
+          <w:rFonts w:ascii="Arial" w:hAnsi="Arial"/>
+          <w:b/>
+          <w:color w:val="C45911" w:themeColor="accent2" w:themeShade="BF"/>
+          <w:sz w:val="32"/>
+          <w:szCs w:val="22"/>
+        </w:rPr>
+        <w:t xml:space="preserve"> </w:t>
+      </w:r>
+      <w:r>
+        <w:rPr>
+          <w:rFonts w:ascii="Arial" w:hAnsi="Arial"/>
+          <w:b/>
+          <w:color w:val="C45911" w:themeColor="accent2" w:themeShade="BF"/>
+          <w:sz w:val="32"/>
+          <w:szCs w:val="22"/>
+        </w:rPr>
+        <w:t>Gabriel Dias</w:t>
       </w:r>
     </w:p>
     <w:p>
@@ -1172,37 +1602,207 @@
         <w:spacing w:line="360" w:lineRule="auto"/>
         <w:rPr>
           <w:rFonts w:ascii="Arial" w:hAnsi="Arial"/>
-          <w:bCs/>
-          <w:sz w:val="32"/>
-          <w:lang w:val="pt-PT"/>
-        </w:rPr>
-      </w:pPr>
-      <w:r>
-        <w:rPr>
-          <w:rFonts w:ascii="Arial" w:hAnsi="Arial"/>
-          <w:b/>
-          <w:color w:val="4472C4"/>
+          <w:b/>
+          <w:color w:val="3B7A57"/>
           <w:sz w:val="32"/>
           <w:u w:val="single"/>
         </w:rPr>
-        <w:t>Relatório</w:t>
-      </w:r>
-      <w:r>
-        <w:rPr>
-          <w:rFonts w:ascii="Arial" w:hAnsi="Arial"/>
-          <w:b/>
-          <w:color w:val="4472C4"/>
-          <w:sz w:val="32"/>
-          <w:u w:val="single"/>
-        </w:rPr>
-        <w:br/>
-      </w:r>
+      </w:pPr>
     </w:p>
     <w:p>
       <w:pPr>
         <w:spacing w:line="360" w:lineRule="auto"/>
         <w:rPr>
           <w:rFonts w:ascii="Arial" w:hAnsi="Arial"/>
+          <w:b/>
+          <w:color w:val="3B7A57"/>
+          <w:sz w:val="32"/>
+          <w:u w:val="single"/>
+        </w:rPr>
+      </w:pPr>
+      <w:r>
+        <w:rPr>
+          <w:rFonts w:ascii="Arial" w:hAnsi="Arial"/>
+          <w:b/>
+          <w:color w:val="3B7A57"/>
+          <w:sz w:val="32"/>
+          <w:u w:val="single"/>
+        </w:rPr>
+        <w:t>Relatório</w:t>
+      </w:r>
+      <w:r>
+        <w:rPr>
+          <w:rFonts w:ascii="Arial" w:hAnsi="Arial"/>
+          <w:b/>
+          <w:color w:val="3B7A57"/>
+          <w:sz w:val="32"/>
+          <w:u w:val="single"/>
+        </w:rPr>
+        <w:t xml:space="preserve">: </w:t>
+      </w:r>
+    </w:p>
+    <w:p>
+      <w:pPr>
+        <w:spacing w:line="360" w:lineRule="auto"/>
+        <w:rPr>
+          <w:rFonts w:ascii="Arial" w:hAnsi="Arial"/>
+          <w:bCs/>
+          <w:sz w:val="32"/>
+        </w:rPr>
+      </w:pPr>
+      <w:r>
+        <w:rPr>
+          <w:rFonts w:ascii="Arial" w:hAnsi="Arial"/>
+          <w:bCs/>
+          <w:sz w:val="32"/>
+        </w:rPr>
+        <w:t>O Gustavo iniciou a reunião falando sobre</w:t>
+      </w:r>
+      <w:r>
+        <w:rPr>
+          <w:rFonts w:ascii="Arial" w:hAnsi="Arial"/>
+          <w:bCs/>
+          <w:sz w:val="32"/>
+        </w:rPr>
+        <w:t xml:space="preserve"> o backlog onde ele separou o backlog em parte de acordo com cada sprint e ele também falou de algumas que são checklists (são requisitos do backlog que eles serão feitos assim que a </w:t>
+      </w:r>
+      <w:proofErr w:type="spellStart"/>
+      <w:r>
+        <w:rPr>
+          <w:rFonts w:ascii="Arial" w:hAnsi="Arial"/>
+          <w:bCs/>
+          <w:sz w:val="32"/>
+        </w:rPr>
+        <w:t>task</w:t>
+      </w:r>
+      <w:proofErr w:type="spellEnd"/>
+      <w:r>
+        <w:rPr>
+          <w:rFonts w:ascii="Arial" w:hAnsi="Arial"/>
+          <w:bCs/>
+          <w:sz w:val="32"/>
+        </w:rPr>
+        <w:t xml:space="preserve"> principal for terminada), logo depois ele falou de </w:t>
+      </w:r>
+      <w:r>
+        <w:rPr>
+          <w:rFonts w:ascii="Arial" w:hAnsi="Arial"/>
+          <w:bCs/>
+          <w:sz w:val="32"/>
+        </w:rPr>
+        <w:t xml:space="preserve"> alguns problemas encontrados na calculadora financeira, esses problemas </w:t>
+      </w:r>
+      <w:r>
+        <w:rPr>
+          <w:rFonts w:ascii="Arial" w:hAnsi="Arial"/>
+          <w:bCs/>
+          <w:sz w:val="32"/>
+        </w:rPr>
+        <w:t>são</w:t>
+      </w:r>
+      <w:r>
+        <w:rPr>
+          <w:rFonts w:ascii="Arial" w:hAnsi="Arial"/>
+          <w:bCs/>
+          <w:sz w:val="32"/>
+        </w:rPr>
+        <w:t xml:space="preserve"> um problema de estilização do site e o outro um resultado que d</w:t>
+      </w:r>
+      <w:r>
+        <w:rPr>
+          <w:rFonts w:ascii="Arial" w:hAnsi="Arial"/>
+          <w:bCs/>
+          <w:sz w:val="32"/>
+        </w:rPr>
+        <w:t>á quebrado(isso não pode acontecer).</w:t>
+      </w:r>
+    </w:p>
+    <w:p>
+      <w:pPr>
+        <w:spacing w:line="360" w:lineRule="auto"/>
+        <w:rPr>
+          <w:rFonts w:ascii="Arial" w:hAnsi="Arial"/>
+          <w:bCs/>
+          <w:sz w:val="32"/>
+        </w:rPr>
+      </w:pPr>
+      <w:r>
+        <w:rPr>
+          <w:rFonts w:ascii="Arial" w:hAnsi="Arial"/>
+          <w:bCs/>
+          <w:sz w:val="32"/>
+        </w:rPr>
+        <w:t xml:space="preserve">Depois discutimos em tentarmos fazer uma organização do nosso código CSS, tentaremos fazer uma padronização das classes e outras coisas relacionadas ao código, então o Bruno junto do Gustavo falaram de 2 extensões para todos os integrantes baixarem no </w:t>
+      </w:r>
+      <w:proofErr w:type="spellStart"/>
+      <w:r>
+        <w:rPr>
+          <w:rFonts w:ascii="Arial" w:hAnsi="Arial"/>
+          <w:bCs/>
+          <w:sz w:val="32"/>
+        </w:rPr>
+        <w:t>VScode</w:t>
+      </w:r>
+      <w:proofErr w:type="spellEnd"/>
+      <w:r>
+        <w:rPr>
+          <w:rFonts w:ascii="Arial" w:hAnsi="Arial"/>
+          <w:bCs/>
+          <w:sz w:val="32"/>
+        </w:rPr>
+        <w:t xml:space="preserve"> que são a “</w:t>
+      </w:r>
+      <w:proofErr w:type="spellStart"/>
+      <w:r>
+        <w:rPr>
+          <w:rFonts w:ascii="Arial" w:hAnsi="Arial"/>
+          <w:bCs/>
+          <w:sz w:val="32"/>
+        </w:rPr>
+        <w:t>livechar</w:t>
+      </w:r>
+      <w:proofErr w:type="spellEnd"/>
+      <w:r>
+        <w:rPr>
+          <w:rFonts w:ascii="Arial" w:hAnsi="Arial"/>
+          <w:bCs/>
+          <w:sz w:val="32"/>
+        </w:rPr>
+        <w:t>” e a “</w:t>
+      </w:r>
+      <w:proofErr w:type="spellStart"/>
+      <w:r>
+        <w:rPr>
+          <w:rFonts w:ascii="Arial" w:hAnsi="Arial"/>
+          <w:bCs/>
+          <w:sz w:val="32"/>
+        </w:rPr>
+        <w:t>liveserve</w:t>
+      </w:r>
+      <w:proofErr w:type="spellEnd"/>
+      <w:r>
+        <w:rPr>
+          <w:rFonts w:ascii="Arial" w:hAnsi="Arial"/>
+          <w:bCs/>
+          <w:sz w:val="32"/>
+        </w:rPr>
+        <w:t xml:space="preserve">” elas iram ajudar a gente a saber quem mexeu em cada parte do código e também permite que 1 ou mais pessoas </w:t>
+      </w:r>
+      <w:r>
+        <w:rPr>
+          <w:rFonts w:ascii="Arial" w:hAnsi="Arial"/>
+          <w:bCs/>
+          <w:sz w:val="32"/>
+        </w:rPr>
+        <w:lastRenderedPageBreak/>
+        <w:t>mexam no mesmo código ao mesmo tempo assim, agilizando o desenvolvimento do projeto.</w:t>
+      </w:r>
+    </w:p>
+    <w:p>
+      <w:pPr>
+        <w:spacing w:line="360" w:lineRule="auto"/>
+        <w:rPr>
+          <w:rFonts w:ascii="Arial" w:hAnsi="Arial"/>
           <w:sz w:val="32"/>
           <w:szCs w:val="24"/>
           <w:lang w:val="pt-PT"/>
@@ -1212,11 +1812,21 @@
         <w:rPr>
           <w:rFonts w:ascii="Arial" w:hAnsi="Arial"/>
           <w:b/>
-          <w:color w:val="4472C4"/>
+          <w:color w:val="3B7A57"/>
           <w:sz w:val="32"/>
           <w:u w:val="single"/>
         </w:rPr>
         <w:t>Decisões</w:t>
+      </w:r>
+      <w:r>
+        <w:rPr>
+          <w:rFonts w:ascii="Arial" w:hAnsi="Arial"/>
+          <w:b/>
+          <w:color w:val="3B7A57"/>
+          <w:sz w:val="32"/>
+          <w:u w:val="single"/>
+        </w:rPr>
+        <w:t>:</w:t>
       </w:r>
       <w:r>
         <w:rPr>
@@ -1228,8 +1838,15 @@
         </w:rPr>
         <w:br/>
       </w:r>
-      <w:bookmarkStart w:id="0" w:name="_GoBack"/>
-      <w:bookmarkEnd w:id="0"/>
+      <w:r>
+        <w:rPr>
+          <w:rFonts w:ascii="Arial" w:hAnsi="Arial"/>
+          <w:sz w:val="32"/>
+          <w:szCs w:val="24"/>
+          <w:lang w:val="pt-PT"/>
+        </w:rPr>
+        <w:t>Pedir para a professora Célia de banco de dados validar o nosso banco de dados.</w:t>
+      </w:r>
     </w:p>
     <w:p>
       <w:pPr>
@@ -1238,18 +1855,143 @@
           <w:rFonts w:ascii="Arial" w:hAnsi="Arial"/>
           <w:bCs/>
           <w:sz w:val="32"/>
-          <w:lang w:val="pt-PT"/>
-        </w:rPr>
-      </w:pPr>
-      <w:r>
-        <w:rPr>
-          <w:rFonts w:ascii="Arial" w:hAnsi="Arial"/>
-          <w:b/>
-          <w:color w:val="4472C4"/>
-          <w:sz w:val="32"/>
-          <w:u w:val="single"/>
-        </w:rPr>
-        <w:t>Pendências</w:t>
+        </w:rPr>
+      </w:pPr>
+      <w:r>
+        <w:rPr>
+          <w:rFonts w:ascii="Arial" w:hAnsi="Arial"/>
+          <w:bCs/>
+          <w:sz w:val="32"/>
+        </w:rPr>
+        <w:t>T</w:t>
+      </w:r>
+      <w:r>
+        <w:rPr>
+          <w:rFonts w:ascii="Arial" w:hAnsi="Arial"/>
+          <w:bCs/>
+          <w:sz w:val="32"/>
+        </w:rPr>
+        <w:t>odos os integrantes</w:t>
+      </w:r>
+      <w:r>
+        <w:rPr>
+          <w:rFonts w:ascii="Arial" w:hAnsi="Arial"/>
+          <w:bCs/>
+          <w:sz w:val="32"/>
+        </w:rPr>
+        <w:t xml:space="preserve"> </w:t>
+      </w:r>
+      <w:proofErr w:type="gramStart"/>
+      <w:r>
+        <w:rPr>
+          <w:rFonts w:ascii="Arial" w:hAnsi="Arial"/>
+          <w:bCs/>
+          <w:sz w:val="32"/>
+        </w:rPr>
+        <w:t xml:space="preserve">devem </w:t>
+      </w:r>
+      <w:r>
+        <w:rPr>
+          <w:rFonts w:ascii="Arial" w:hAnsi="Arial"/>
+          <w:bCs/>
+          <w:sz w:val="32"/>
+        </w:rPr>
+        <w:t xml:space="preserve"> </w:t>
+      </w:r>
+      <w:r>
+        <w:rPr>
+          <w:rFonts w:ascii="Arial" w:hAnsi="Arial"/>
+          <w:bCs/>
+          <w:sz w:val="32"/>
+        </w:rPr>
+        <w:t>baixar</w:t>
+      </w:r>
+      <w:proofErr w:type="gramEnd"/>
+      <w:r>
+        <w:rPr>
+          <w:rFonts w:ascii="Arial" w:hAnsi="Arial"/>
+          <w:bCs/>
+          <w:sz w:val="32"/>
+        </w:rPr>
+        <w:t xml:space="preserve"> essas 2 </w:t>
+      </w:r>
+      <w:r>
+        <w:rPr>
+          <w:rFonts w:ascii="Arial" w:hAnsi="Arial"/>
+          <w:bCs/>
+          <w:sz w:val="32"/>
+        </w:rPr>
+        <w:t>extensões</w:t>
+      </w:r>
+      <w:r>
+        <w:rPr>
+          <w:rFonts w:ascii="Arial" w:hAnsi="Arial"/>
+          <w:bCs/>
+          <w:sz w:val="32"/>
+        </w:rPr>
+        <w:t xml:space="preserve"> no </w:t>
+      </w:r>
+      <w:proofErr w:type="spellStart"/>
+      <w:r>
+        <w:rPr>
+          <w:rFonts w:ascii="Arial" w:hAnsi="Arial"/>
+          <w:bCs/>
+          <w:sz w:val="32"/>
+        </w:rPr>
+        <w:t>VScode</w:t>
+      </w:r>
+      <w:proofErr w:type="spellEnd"/>
+      <w:r>
+        <w:rPr>
+          <w:rFonts w:ascii="Arial" w:hAnsi="Arial"/>
+          <w:bCs/>
+          <w:sz w:val="32"/>
+        </w:rPr>
+        <w:t xml:space="preserve"> que são a “</w:t>
+      </w:r>
+      <w:proofErr w:type="spellStart"/>
+      <w:r>
+        <w:rPr>
+          <w:rFonts w:ascii="Arial" w:hAnsi="Arial"/>
+          <w:bCs/>
+          <w:sz w:val="32"/>
+        </w:rPr>
+        <w:t>livechar</w:t>
+      </w:r>
+      <w:proofErr w:type="spellEnd"/>
+      <w:r>
+        <w:rPr>
+          <w:rFonts w:ascii="Arial" w:hAnsi="Arial"/>
+          <w:bCs/>
+          <w:sz w:val="32"/>
+        </w:rPr>
+        <w:t>” e a “</w:t>
+      </w:r>
+      <w:proofErr w:type="spellStart"/>
+      <w:r>
+        <w:rPr>
+          <w:rFonts w:ascii="Arial" w:hAnsi="Arial"/>
+          <w:bCs/>
+          <w:sz w:val="32"/>
+        </w:rPr>
+        <w:t>liveserve</w:t>
+      </w:r>
+      <w:proofErr w:type="spellEnd"/>
+      <w:r>
+        <w:rPr>
+          <w:rFonts w:ascii="Arial" w:hAnsi="Arial"/>
+          <w:bCs/>
+          <w:sz w:val="32"/>
+        </w:rPr>
+        <w:t>”</w:t>
+      </w:r>
+      <w:r>
+        <w:rPr>
+          <w:rFonts w:ascii="Arial" w:hAnsi="Arial"/>
+          <w:bCs/>
+          <w:sz w:val="32"/>
+        </w:rPr>
+        <w:t>.</w:t>
       </w:r>
     </w:p>
     <w:p>
@@ -1257,19 +1999,28 @@
         <w:spacing w:line="360" w:lineRule="auto"/>
         <w:rPr>
           <w:rFonts w:ascii="Arial" w:hAnsi="Arial"/>
-          <w:bCs/>
-          <w:sz w:val="32"/>
+          <w:sz w:val="32"/>
+          <w:szCs w:val="24"/>
           <w:lang w:val="pt-PT"/>
         </w:rPr>
       </w:pPr>
       <w:r>
         <w:rPr>
           <w:rFonts w:ascii="Arial" w:hAnsi="Arial"/>
-          <w:bCs/>
-          <w:sz w:val="32"/>
+          <w:sz w:val="32"/>
+          <w:szCs w:val="24"/>
           <w:lang w:val="pt-PT"/>
         </w:rPr>
-        <w:t xml:space="preserve"> </w:t>
+        <w:t>Separar os integrantes em duplas</w:t>
+      </w:r>
+      <w:r>
+        <w:rPr>
+          <w:rFonts w:ascii="Arial" w:hAnsi="Arial"/>
+          <w:sz w:val="32"/>
+          <w:szCs w:val="24"/>
+          <w:lang w:val="pt-PT"/>
+        </w:rPr>
+        <w:t>.</w:t>
       </w:r>
     </w:p>
     <w:p>
@@ -1277,22 +2028,31 @@
         <w:spacing w:line="360" w:lineRule="auto"/>
         <w:rPr>
           <w:rFonts w:ascii="Arial" w:hAnsi="Arial"/>
-          <w:b/>
-          <w:color w:val="4472C4"/>
+          <w:bCs/>
+          <w:color w:val="3B7A57"/>
+          <w:sz w:val="32"/>
+          <w:lang w:val="pt-PT"/>
+        </w:rPr>
+      </w:pPr>
+      <w:r>
+        <w:rPr>
+          <w:rFonts w:ascii="Arial" w:hAnsi="Arial"/>
+          <w:b/>
+          <w:color w:val="3B7A57"/>
           <w:sz w:val="32"/>
           <w:u w:val="single"/>
-          <w:lang w:val="pt-PT"/>
-        </w:rPr>
-      </w:pPr>
-      <w:r>
-        <w:rPr>
-          <w:rFonts w:ascii="Arial" w:hAnsi="Arial"/>
-          <w:b/>
-          <w:color w:val="4472C4"/>
+        </w:rPr>
+        <w:t>Pendências</w:t>
+      </w:r>
+      <w:r>
+        <w:rPr>
+          <w:rFonts w:ascii="Arial" w:hAnsi="Arial"/>
+          <w:b/>
+          <w:color w:val="3B7A57"/>
           <w:sz w:val="32"/>
           <w:u w:val="single"/>
         </w:rPr>
-        <w:t>Dúvidas</w:t>
+        <w:t>:</w:t>
       </w:r>
     </w:p>
     <w:p>
@@ -1300,12 +2060,21 @@
         <w:spacing w:line="360" w:lineRule="auto"/>
         <w:rPr>
           <w:rFonts w:ascii="Arial" w:hAnsi="Arial"/>
-          <w:b/>
-          <w:color w:val="4472C4"/>
-          <w:sz w:val="32"/>
-          <w:u w:val="single"/>
-        </w:rPr>
-      </w:pPr>
+          <w:bCs/>
+          <w:color w:val="3B7A57"/>
+          <w:sz w:val="32"/>
+          <w:lang w:val="pt-PT"/>
+        </w:rPr>
+      </w:pPr>
+      <w:r>
+        <w:rPr>
+          <w:rFonts w:ascii="Arial" w:hAnsi="Arial"/>
+          <w:sz w:val="32"/>
+          <w:szCs w:val="24"/>
+          <w:lang w:val="pt-PT"/>
+        </w:rPr>
+        <w:t>Separar os integrantes em duplas</w:t>
+      </w:r>
     </w:p>
     <w:p>
       <w:pPr>
@@ -1313,10 +2082,31 @@
         <w:rPr>
           <w:rFonts w:ascii="Arial" w:hAnsi="Arial"/>
           <w:b/>
-          <w:color w:val="4472C4"/>
-          <w:sz w:val="32"/>
-        </w:rPr>
-      </w:pPr>
+          <w:color w:val="3B7A57"/>
+          <w:sz w:val="32"/>
+          <w:u w:val="single"/>
+        </w:rPr>
+      </w:pPr>
+      <w:r>
+        <w:rPr>
+          <w:rFonts w:ascii="Arial" w:hAnsi="Arial"/>
+          <w:b/>
+          <w:color w:val="3B7A57"/>
+          <w:sz w:val="32"/>
+          <w:u w:val="single"/>
+        </w:rPr>
+        <w:t>Dúvidas</w:t>
+      </w:r>
+      <w:r>
+        <w:rPr>
+          <w:rFonts w:ascii="Arial" w:hAnsi="Arial"/>
+          <w:b/>
+          <w:color w:val="3B7A57"/>
+          <w:sz w:val="32"/>
+          <w:u w:val="single"/>
+        </w:rPr>
+        <w:t>:</w:t>
+      </w:r>
     </w:p>
     <w:sectPr>
       <w:pgSz w:w="11906" w:h="16838"/>
@@ -1329,7 +2119,7 @@
 </file>
 
 <file path=word/endnotes.xml><?xml version="1.0" encoding="utf-8"?>
-<w:endnotes xmlns:wpc="http://schemas.microsoft.com/office/word/2010/wordprocessingCanvas" xmlns:cx="http://schemas.microsoft.com/office/drawing/2014/chartex" xmlns:mc="http://schemas.openxmlformats.org/markup-compatibility/2006" xmlns:o="urn:schemas-microsoft-com:office:office" xmlns:r="http://schemas.openxmlformats.org/officeDocument/2006/relationships" xmlns:m="http://schemas.openxmlformats.org/officeDocument/2006/math" xmlns:v="urn:schemas-microsoft-com:vml" xmlns:wp14="http://schemas.microsoft.com/office/word/2010/wordprocessingDrawing" xmlns:wp="http://schemas.openxmlformats.org/drawingml/2006/wordprocessingDrawing" xmlns:w10="urn:schemas-microsoft-com:office:word" xmlns:w="http://schemas.openxmlformats.org/wordprocessingml/2006/main" xmlns:w14="http://schemas.microsoft.com/office/word/2010/wordml" xmlns:w15="http://schemas.microsoft.com/office/word/2012/wordml" xmlns:w16se="http://schemas.microsoft.com/office/word/2015/wordml/symex" xmlns:wpg="http://schemas.microsoft.com/office/word/2010/wordprocessingGroup" xmlns:wpi="http://schemas.microsoft.com/office/word/2010/wordprocessingInk" xmlns:wne="http://schemas.microsoft.com/office/word/2006/wordml" xmlns:wps="http://schemas.microsoft.com/office/word/2010/wordprocessingShape" mc:Ignorable="w14 w15 w16se wp14">
+<w:endnotes xmlns:wpc="http://schemas.microsoft.com/office/word/2010/wordprocessingCanvas" xmlns:cx="http://schemas.microsoft.com/office/drawing/2014/chartex" xmlns:cx1="http://schemas.microsoft.com/office/drawing/2015/9/8/chartex" xmlns:cx2="http://schemas.microsoft.com/office/drawing/2015/10/21/chartex" xmlns:cx3="http://schemas.microsoft.com/office/drawing/2016/5/9/chartex" xmlns:cx4="http://schemas.microsoft.com/office/drawing/2016/5/10/chartex" xmlns:cx5="http://schemas.microsoft.com/office/drawing/2016/5/11/chartex" xmlns:cx6="http://schemas.microsoft.com/office/drawing/2016/5/12/chartex" xmlns:cx7="http://schemas.microsoft.com/office/drawing/2016/5/13/chartex" xmlns:cx8="http://schemas.microsoft.com/office/drawing/2016/5/14/chartex" xmlns:mc="http://schemas.openxmlformats.org/markup-compatibility/2006" xmlns:aink="http://schemas.microsoft.com/office/drawing/2016/ink" xmlns:am3d="http://schemas.microsoft.com/office/drawing/2017/model3d" xmlns:o="urn:schemas-microsoft-com:office:office" xmlns:r="http://schemas.openxmlformats.org/officeDocument/2006/relationships" xmlns:m="http://schemas.openxmlformats.org/officeDocument/2006/math" xmlns:v="urn:schemas-microsoft-com:vml" xmlns:wp14="http://schemas.microsoft.com/office/word/2010/wordprocessingDrawing" xmlns:wp="http://schemas.openxmlformats.org/drawingml/2006/wordprocessingDrawing" xmlns:w10="urn:schemas-microsoft-com:office:word" xmlns:w="http://schemas.openxmlformats.org/wordprocessingml/2006/main" xmlns:w14="http://schemas.microsoft.com/office/word/2010/wordml" xmlns:w15="http://schemas.microsoft.com/office/word/2012/wordml" xmlns:w16cex="http://schemas.microsoft.com/office/word/2018/wordml/cex" xmlns:w16cid="http://schemas.microsoft.com/office/word/2016/wordml/cid" xmlns:w16="http://schemas.microsoft.com/office/word/2018/wordml" xmlns:w16se="http://schemas.microsoft.com/office/word/2015/wordml/symex" xmlns:wpg="http://schemas.microsoft.com/office/word/2010/wordprocessingGroup" xmlns:wpi="http://schemas.microsoft.com/office/word/2010/wordprocessingInk" xmlns:wne="http://schemas.microsoft.com/office/word/2006/wordml" xmlns:wps="http://schemas.microsoft.com/office/word/2010/wordprocessingShape" mc:Ignorable="w14 w15 w16se w16cid w16 w16cex wp14">
   <w:endnote w:type="separator" w:id="-1">
     <w:p>
       <w:pPr>
@@ -1354,7 +2144,7 @@
 </file>
 
 <file path=word/footnotes.xml><?xml version="1.0" encoding="utf-8"?>
-<w:footnotes xmlns:wpc="http://schemas.microsoft.com/office/word/2010/wordprocessingCanvas" xmlns:cx="http://schemas.microsoft.com/office/drawing/2014/chartex" xmlns:mc="http://schemas.openxmlformats.org/markup-compatibility/2006" xmlns:o="urn:schemas-microsoft-com:office:office" xmlns:r="http://schemas.openxmlformats.org/officeDocument/2006/relationships" xmlns:m="http://schemas.openxmlformats.org/officeDocument/2006/math" xmlns:v="urn:schemas-microsoft-com:vml" xmlns:wp14="http://schemas.microsoft.com/office/word/2010/wordprocessingDrawing" xmlns:wp="http://schemas.openxmlformats.org/drawingml/2006/wordprocessingDrawing" xmlns:w10="urn:schemas-microsoft-com:office:word" xmlns:w="http://schemas.openxmlformats.org/wordprocessingml/2006/main" xmlns:w14="http://schemas.microsoft.com/office/word/2010/wordml" xmlns:w15="http://schemas.microsoft.com/office/word/2012/wordml" xmlns:w16se="http://schemas.microsoft.com/office/word/2015/wordml/symex" xmlns:wpg="http://schemas.microsoft.com/office/word/2010/wordprocessingGroup" xmlns:wpi="http://schemas.microsoft.com/office/word/2010/wordprocessingInk" xmlns:wne="http://schemas.microsoft.com/office/word/2006/wordml" xmlns:wps="http://schemas.microsoft.com/office/word/2010/wordprocessingShape" mc:Ignorable="w14 w15 w16se wp14">
+<w:footnotes xmlns:wpc="http://schemas.microsoft.com/office/word/2010/wordprocessingCanvas" xmlns:cx="http://schemas.microsoft.com/office/drawing/2014/chartex" xmlns:cx1="http://schemas.microsoft.com/office/drawing/2015/9/8/chartex" xmlns:cx2="http://schemas.microsoft.com/office/drawing/2015/10/21/chartex" xmlns:cx3="http://schemas.microsoft.com/office/drawing/2016/5/9/chartex" xmlns:cx4="http://schemas.microsoft.com/office/drawing/2016/5/10/chartex" xmlns:cx5="http://schemas.microsoft.com/office/drawing/2016/5/11/chartex" xmlns:cx6="http://schemas.microsoft.com/office/drawing/2016/5/12/chartex" xmlns:cx7="http://schemas.microsoft.com/office/drawing/2016/5/13/chartex" xmlns:cx8="http://schemas.microsoft.com/office/drawing/2016/5/14/chartex" xmlns:mc="http://schemas.openxmlformats.org/markup-compatibility/2006" xmlns:aink="http://schemas.microsoft.com/office/drawing/2016/ink" xmlns:am3d="http://schemas.microsoft.com/office/drawing/2017/model3d" xmlns:o="urn:schemas-microsoft-com:office:office" xmlns:r="http://schemas.openxmlformats.org/officeDocument/2006/relationships" xmlns:m="http://schemas.openxmlformats.org/officeDocument/2006/math" xmlns:v="urn:schemas-microsoft-com:vml" xmlns:wp14="http://schemas.microsoft.com/office/word/2010/wordprocessingDrawing" xmlns:wp="http://schemas.openxmlformats.org/drawingml/2006/wordprocessingDrawing" xmlns:w10="urn:schemas-microsoft-com:office:word" xmlns:w="http://schemas.openxmlformats.org/wordprocessingml/2006/main" xmlns:w14="http://schemas.microsoft.com/office/word/2010/wordml" xmlns:w15="http://schemas.microsoft.com/office/word/2012/wordml" xmlns:w16cex="http://schemas.microsoft.com/office/word/2018/wordml/cex" xmlns:w16cid="http://schemas.microsoft.com/office/word/2016/wordml/cid" xmlns:w16="http://schemas.microsoft.com/office/word/2018/wordml" xmlns:w16se="http://schemas.microsoft.com/office/word/2015/wordml/symex" xmlns:wpg="http://schemas.microsoft.com/office/word/2010/wordprocessingGroup" xmlns:wpi="http://schemas.microsoft.com/office/word/2010/wordprocessingInk" xmlns:wne="http://schemas.microsoft.com/office/word/2006/wordml" xmlns:wps="http://schemas.microsoft.com/office/word/2010/wordprocessingShape" mc:Ignorable="w14 w15 w16se w16cid w16 w16cex wp14">
   <w:footnote w:type="separator" w:id="-1">
     <w:p>
       <w:pPr>
@@ -1379,7 +2169,7 @@
 </file>
 
 <file path=word/numbering.xml><?xml version="1.0" encoding="utf-8"?>
-<w:numbering xmlns:wpc="http://schemas.microsoft.com/office/word/2010/wordprocessingCanvas" xmlns:cx="http://schemas.microsoft.com/office/drawing/2014/chartex" xmlns:mc="http://schemas.openxmlformats.org/markup-compatibility/2006" xmlns:o="urn:schemas-microsoft-com:office:office" xmlns:r="http://schemas.openxmlformats.org/officeDocument/2006/relationships" xmlns:m="http://schemas.openxmlformats.org/officeDocument/2006/math" xmlns:v="urn:schemas-microsoft-com:vml" xmlns:wp14="http://schemas.microsoft.com/office/word/2010/wordprocessingDrawing" xmlns:wp="http://schemas.openxmlformats.org/drawingml/2006/wordprocessingDrawing" xmlns:w10="urn:schemas-microsoft-com:office:word" xmlns:w="http://schemas.openxmlformats.org/wordprocessingml/2006/main" xmlns:w14="http://schemas.microsoft.com/office/word/2010/wordml" xmlns:w15="http://schemas.microsoft.com/office/word/2012/wordml" xmlns:w16se="http://schemas.microsoft.com/office/word/2015/wordml/symex" xmlns:wpg="http://schemas.microsoft.com/office/word/2010/wordprocessingGroup" xmlns:wpi="http://schemas.microsoft.com/office/word/2010/wordprocessingInk" xmlns:wne="http://schemas.microsoft.com/office/word/2006/wordml" xmlns:wps="http://schemas.microsoft.com/office/word/2010/wordprocessingShape" mc:Ignorable="w14 w15 w16se wp14">
+<w:numbering xmlns:wpc="http://schemas.microsoft.com/office/word/2010/wordprocessingCanvas" xmlns:cx="http://schemas.microsoft.com/office/drawing/2014/chartex" xmlns:cx1="http://schemas.microsoft.com/office/drawing/2015/9/8/chartex" xmlns:cx2="http://schemas.microsoft.com/office/drawing/2015/10/21/chartex" xmlns:cx3="http://schemas.microsoft.com/office/drawing/2016/5/9/chartex" xmlns:cx4="http://schemas.microsoft.com/office/drawing/2016/5/10/chartex" xmlns:cx5="http://schemas.microsoft.com/office/drawing/2016/5/11/chartex" xmlns:cx6="http://schemas.microsoft.com/office/drawing/2016/5/12/chartex" xmlns:cx7="http://schemas.microsoft.com/office/drawing/2016/5/13/chartex" xmlns:cx8="http://schemas.microsoft.com/office/drawing/2016/5/14/chartex" xmlns:mc="http://schemas.openxmlformats.org/markup-compatibility/2006" xmlns:aink="http://schemas.microsoft.com/office/drawing/2016/ink" xmlns:am3d="http://schemas.microsoft.com/office/drawing/2017/model3d" xmlns:o="urn:schemas-microsoft-com:office:office" xmlns:r="http://schemas.openxmlformats.org/officeDocument/2006/relationships" xmlns:m="http://schemas.openxmlformats.org/officeDocument/2006/math" xmlns:v="urn:schemas-microsoft-com:vml" xmlns:wp14="http://schemas.microsoft.com/office/word/2010/wordprocessingDrawing" xmlns:wp="http://schemas.openxmlformats.org/drawingml/2006/wordprocessingDrawing" xmlns:w10="urn:schemas-microsoft-com:office:word" xmlns:w="http://schemas.openxmlformats.org/wordprocessingml/2006/main" xmlns:w14="http://schemas.microsoft.com/office/word/2010/wordml" xmlns:w15="http://schemas.microsoft.com/office/word/2012/wordml" xmlns:w16cex="http://schemas.microsoft.com/office/word/2018/wordml/cex" xmlns:w16cid="http://schemas.microsoft.com/office/word/2016/wordml/cid" xmlns:w16="http://schemas.microsoft.com/office/word/2018/wordml" xmlns:w16se="http://schemas.microsoft.com/office/word/2015/wordml/symex" xmlns:wpg="http://schemas.microsoft.com/office/word/2010/wordprocessingGroup" xmlns:wpi="http://schemas.microsoft.com/office/word/2010/wordprocessingInk" xmlns:wne="http://schemas.microsoft.com/office/word/2006/wordml" xmlns:wps="http://schemas.microsoft.com/office/word/2010/wordprocessingShape" mc:Ignorable="w14 w15 w16se w16cid w16 w16cex wp14">
   <w:numPicBullet w:numPicBulletId="0">
     <w:pict>
       <v:shapetype w14:anchorId="2DC44035" id="_x0000_t75" coordsize="21600,21600" o:spt="75" o:preferrelative="t" path="m@4@5l@4@11@9@11@9@5xe" filled="f" stroked="f">
@@ -1401,20 +2191,19 @@
         <v:path o:extrusionok="f" gradientshapeok="t" o:connecttype="rect"/>
         <o:lock v:ext="edit" aspectratio="t"/>
       </v:shapetype>
-      <v:shape id="_x0000_i1027" type="#_x0000_t75" style="width:11.25pt;height:11.25pt" o:bullet="t">
+      <v:shape id="_x0000_i1125" type="#_x0000_t75" style="width:11.25pt;height:11.25pt" o:bullet="t">
         <v:imagedata r:id="rId1" o:title=""/>
       </v:shape>
     </w:pict>
   </w:numPicBullet>
   <w:abstractNum w:abstractNumId="0" w15:restartNumberingAfterBreak="0">
-    <w:nsid w:val="68EB4B38"/>
+    <w:nsid w:val="166F423C"/>
     <w:multiLevelType w:val="multilevel"/>
-    <w:tmpl w:val="68EB4B38"/>
+    <w:tmpl w:val="77B02140"/>
     <w:lvl w:ilvl="0">
       <w:start w:val="1"/>
       <w:numFmt w:val="bullet"/>
       <w:lvlText w:val=""/>
-      <w:lvlPicBulletId w:val="0"/>
       <w:lvlJc w:val="left"/>
       <w:pPr>
         <w:ind w:left="360" w:hanging="360"/>
@@ -1521,14 +2310,132 @@
       </w:rPr>
     </w:lvl>
   </w:abstractNum>
+  <w:abstractNum w:abstractNumId="1" w15:restartNumberingAfterBreak="0">
+    <w:nsid w:val="68EB4B38"/>
+    <w:multiLevelType w:val="multilevel"/>
+    <w:tmpl w:val="68EB4B38"/>
+    <w:lvl w:ilvl="0">
+      <w:start w:val="1"/>
+      <w:numFmt w:val="bullet"/>
+      <w:lvlText w:val=""/>
+      <w:lvlPicBulletId w:val="0"/>
+      <w:lvlJc w:val="left"/>
+      <w:pPr>
+        <w:ind w:left="360" w:hanging="360"/>
+      </w:pPr>
+      <w:rPr>
+        <w:rFonts w:ascii="Symbol" w:hAnsi="Symbol" w:hint="default"/>
+        <w:sz w:val="32"/>
+      </w:rPr>
+    </w:lvl>
+    <w:lvl w:ilvl="1">
+      <w:start w:val="1"/>
+      <w:numFmt w:val="bullet"/>
+      <w:lvlText w:val="o"/>
+      <w:lvlJc w:val="left"/>
+      <w:pPr>
+        <w:ind w:left="1440" w:hanging="360"/>
+      </w:pPr>
+      <w:rPr>
+        <w:rFonts w:ascii="Courier New" w:hAnsi="Courier New" w:cs="Courier New" w:hint="default"/>
+      </w:rPr>
+    </w:lvl>
+    <w:lvl w:ilvl="2">
+      <w:start w:val="1"/>
+      <w:numFmt w:val="bullet"/>
+      <w:lvlText w:val=""/>
+      <w:lvlJc w:val="left"/>
+      <w:pPr>
+        <w:ind w:left="2160" w:hanging="360"/>
+      </w:pPr>
+      <w:rPr>
+        <w:rFonts w:ascii="Wingdings" w:hAnsi="Wingdings" w:hint="default"/>
+      </w:rPr>
+    </w:lvl>
+    <w:lvl w:ilvl="3">
+      <w:start w:val="1"/>
+      <w:numFmt w:val="bullet"/>
+      <w:lvlText w:val=""/>
+      <w:lvlJc w:val="left"/>
+      <w:pPr>
+        <w:ind w:left="2880" w:hanging="360"/>
+      </w:pPr>
+      <w:rPr>
+        <w:rFonts w:ascii="Symbol" w:hAnsi="Symbol" w:hint="default"/>
+      </w:rPr>
+    </w:lvl>
+    <w:lvl w:ilvl="4">
+      <w:start w:val="1"/>
+      <w:numFmt w:val="bullet"/>
+      <w:lvlText w:val="o"/>
+      <w:lvlJc w:val="left"/>
+      <w:pPr>
+        <w:ind w:left="3600" w:hanging="360"/>
+      </w:pPr>
+      <w:rPr>
+        <w:rFonts w:ascii="Courier New" w:hAnsi="Courier New" w:cs="Courier New" w:hint="default"/>
+      </w:rPr>
+    </w:lvl>
+    <w:lvl w:ilvl="5">
+      <w:start w:val="1"/>
+      <w:numFmt w:val="bullet"/>
+      <w:lvlText w:val=""/>
+      <w:lvlJc w:val="left"/>
+      <w:pPr>
+        <w:ind w:left="4320" w:hanging="360"/>
+      </w:pPr>
+      <w:rPr>
+        <w:rFonts w:ascii="Wingdings" w:hAnsi="Wingdings" w:hint="default"/>
+      </w:rPr>
+    </w:lvl>
+    <w:lvl w:ilvl="6">
+      <w:start w:val="1"/>
+      <w:numFmt w:val="bullet"/>
+      <w:lvlText w:val=""/>
+      <w:lvlJc w:val="left"/>
+      <w:pPr>
+        <w:ind w:left="5040" w:hanging="360"/>
+      </w:pPr>
+      <w:rPr>
+        <w:rFonts w:ascii="Symbol" w:hAnsi="Symbol" w:hint="default"/>
+      </w:rPr>
+    </w:lvl>
+    <w:lvl w:ilvl="7">
+      <w:start w:val="1"/>
+      <w:numFmt w:val="bullet"/>
+      <w:lvlText w:val="o"/>
+      <w:lvlJc w:val="left"/>
+      <w:pPr>
+        <w:ind w:left="5760" w:hanging="360"/>
+      </w:pPr>
+      <w:rPr>
+        <w:rFonts w:ascii="Courier New" w:hAnsi="Courier New" w:cs="Courier New" w:hint="default"/>
+      </w:rPr>
+    </w:lvl>
+    <w:lvl w:ilvl="8">
+      <w:start w:val="1"/>
+      <w:numFmt w:val="bullet"/>
+      <w:lvlText w:val=""/>
+      <w:lvlJc w:val="left"/>
+      <w:pPr>
+        <w:ind w:left="6480" w:hanging="360"/>
+      </w:pPr>
+      <w:rPr>
+        <w:rFonts w:ascii="Wingdings" w:hAnsi="Wingdings" w:hint="default"/>
+      </w:rPr>
+    </w:lvl>
+  </w:abstractNum>
   <w:num w:numId="1">
+    <w:abstractNumId w:val="1"/>
+  </w:num>
+  <w:num w:numId="2">
     <w:abstractNumId w:val="0"/>
   </w:num>
 </w:numbering>
 </file>
 
 <file path=word/styles.xml><?xml version="1.0" encoding="utf-8"?>
-<w:styles xmlns:mc="http://schemas.openxmlformats.org/markup-compatibility/2006" xmlns:r="http://schemas.openxmlformats.org/officeDocument/2006/relationships" xmlns:w="http://schemas.openxmlformats.org/wordprocessingml/2006/main" xmlns:w14="http://schemas.microsoft.com/office/word/2010/wordml" xmlns:w15="http://schemas.microsoft.com/office/word/2012/wordml" xmlns:w16se="http://schemas.microsoft.com/office/word/2015/wordml/symex" mc:Ignorable="w14 w15 w16se">
+<w:styles xmlns:mc="http://schemas.openxmlformats.org/markup-compatibility/2006" xmlns:r="http://schemas.openxmlformats.org/officeDocument/2006/relationships" xmlns:w="http://schemas.openxmlformats.org/wordprocessingml/2006/main" xmlns:w14="http://schemas.microsoft.com/office/word/2010/wordml" xmlns:w15="http://schemas.microsoft.com/office/word/2012/wordml" xmlns:w16cex="http://schemas.microsoft.com/office/word/2018/wordml/cex" xmlns:w16cid="http://schemas.microsoft.com/office/word/2016/wordml/cid" xmlns:w16="http://schemas.microsoft.com/office/word/2018/wordml" xmlns:w16se="http://schemas.microsoft.com/office/word/2015/wordml/symex" mc:Ignorable="w14 w15 w16se w16cid w16 w16cex">
   <w:docDefaults>
     <w:rPrDefault>
       <w:rPr>
@@ -1542,7 +2449,7 @@
       </w:pPr>
     </w:pPrDefault>
   </w:docDefaults>
-  <w:latentStyles w:defLockedState="0" w:defUIPriority="99" w:defSemiHidden="0" w:defUnhideWhenUsed="0" w:defQFormat="0" w:count="371">
+  <w:latentStyles w:defLockedState="0" w:defUIPriority="99" w:defSemiHidden="0" w:defUnhideWhenUsed="0" w:defQFormat="0" w:count="376">
     <w:lsdException w:name="Normal" w:uiPriority="0" w:qFormat="1"/>
     <w:lsdException w:name="heading 1" w:uiPriority="9" w:qFormat="1"/>
     <w:lsdException w:name="heading 2" w:semiHidden="1" w:uiPriority="9" w:unhideWhenUsed="1" w:qFormat="1"/>
@@ -1911,6 +2818,11 @@
     <w:lsdException w:name="List Table 5 Dark Accent 6" w:uiPriority="50"/>
     <w:lsdException w:name="List Table 6 Colorful Accent 6" w:uiPriority="51"/>
     <w:lsdException w:name="List Table 7 Colorful Accent 6" w:uiPriority="52"/>
+    <w:lsdException w:name="Mention" w:semiHidden="1" w:unhideWhenUsed="1"/>
+    <w:lsdException w:name="Smart Hyperlink" w:semiHidden="1" w:unhideWhenUsed="1"/>
+    <w:lsdException w:name="Hashtag" w:semiHidden="1" w:unhideWhenUsed="1"/>
+    <w:lsdException w:name="Unresolved Mention" w:semiHidden="1" w:unhideWhenUsed="1"/>
+    <w:lsdException w:name="Smart Link" w:semiHidden="1" w:unhideWhenUsed="1"/>
   </w:latentStyles>
   <w:style w:type="paragraph" w:default="1" w:styleId="Normal">
     <w:name w:val="Normal"/>

</xml_diff>